<commit_message>
Cambios de contenido informe
</commit_message>
<xml_diff>
--- a/Lab_01/Informe_lab_01.docx
+++ b/Lab_01/Informe_lab_01.docx
@@ -610,7 +610,6 @@
           <w:lang w:eastAsia="es-CL"/>
         </w:rPr>
       </w:pPr>
-      <w:proofErr w:type="spellStart"/>
       <w:r>
         <w:rPr>
           <w:rFonts w:ascii="Arial" w:eastAsia="Times New Roman" w:hAnsi="Arial" w:cs="Arial"/>
@@ -620,7 +619,6 @@
         </w:rPr>
         <w:t>Matlab</w:t>
       </w:r>
-      <w:proofErr w:type="spellEnd"/>
     </w:p>
     <w:p>
       <w:pPr>
@@ -639,43 +637,7 @@
           <w:color w:val="000000"/>
           <w:lang w:eastAsia="es-CL"/>
         </w:rPr>
-        <w:t xml:space="preserve">Abreviatura de </w:t>
-      </w:r>
-      <w:proofErr w:type="spellStart"/>
-      <w:r>
-        <w:rPr>
-          <w:rFonts w:ascii="Arial" w:eastAsia="Times New Roman" w:hAnsi="Arial" w:cs="Arial"/>
-          <w:color w:val="000000"/>
-          <w:lang w:eastAsia="es-CL"/>
-        </w:rPr>
-        <w:t>MATrix</w:t>
-      </w:r>
-      <w:proofErr w:type="spellEnd"/>
-      <w:r>
-        <w:rPr>
-          <w:rFonts w:ascii="Arial" w:eastAsia="Times New Roman" w:hAnsi="Arial" w:cs="Arial"/>
-          <w:color w:val="000000"/>
-          <w:lang w:eastAsia="es-CL"/>
-        </w:rPr>
-        <w:t xml:space="preserve"> </w:t>
-      </w:r>
-      <w:proofErr w:type="spellStart"/>
-      <w:r>
-        <w:rPr>
-          <w:rFonts w:ascii="Arial" w:eastAsia="Times New Roman" w:hAnsi="Arial" w:cs="Arial"/>
-          <w:color w:val="000000"/>
-          <w:lang w:eastAsia="es-CL"/>
-        </w:rPr>
-        <w:t>LABoratory</w:t>
-      </w:r>
-      <w:proofErr w:type="spellEnd"/>
-      <w:r>
-        <w:rPr>
-          <w:rFonts w:ascii="Arial" w:eastAsia="Times New Roman" w:hAnsi="Arial" w:cs="Arial"/>
-          <w:color w:val="000000"/>
-          <w:lang w:eastAsia="es-CL"/>
-        </w:rPr>
-        <w:t xml:space="preserve"> o laboratorio de matrices, es una herramienta de software matemático que ofrece un entorno de desarrollo integrado con un lenguaje de programación propio.</w:t>
+        <w:t>Abreviatura de MATrix LABoratory o laboratorio de matrices, es una herramienta de software matemático que ofrece un entorno de desarrollo integrado con un lenguaje de programación propio.</w:t>
       </w:r>
     </w:p>
     <w:p>
@@ -759,19 +721,8 @@
           <w:u w:val="single"/>
           <w:lang w:eastAsia="es-CL"/>
         </w:rPr>
-        <w:t xml:space="preserve">Newton </w:t>
-      </w:r>
-      <w:proofErr w:type="spellStart"/>
-      <w:r>
-        <w:rPr>
-          <w:rFonts w:ascii="Arial" w:eastAsia="Times New Roman" w:hAnsi="Arial" w:cs="Arial"/>
-          <w:color w:val="000000"/>
-          <w:u w:val="single"/>
-          <w:lang w:eastAsia="es-CL"/>
-        </w:rPr>
-        <w:t>Rapshon</w:t>
-      </w:r>
-      <w:proofErr w:type="spellEnd"/>
+        <w:t>Newton Rapshon</w:t>
+      </w:r>
     </w:p>
     <w:p>
       <w:pPr>
@@ -933,25 +884,7 @@
           <w:color w:val="000000"/>
           <w:lang w:eastAsia="es-CL"/>
         </w:rPr>
-        <w:t xml:space="preserve">En la primera parte del experimento se busca comprender el funcionamiento de </w:t>
-      </w:r>
-      <w:proofErr w:type="spellStart"/>
-      <w:r>
-        <w:rPr>
-          <w:rFonts w:ascii="Arial" w:eastAsia="Times New Roman" w:hAnsi="Arial" w:cs="Arial"/>
-          <w:color w:val="000000"/>
-          <w:lang w:eastAsia="es-CL"/>
-        </w:rPr>
-        <w:t>matlab</w:t>
-      </w:r>
-      <w:proofErr w:type="spellEnd"/>
-      <w:r>
-        <w:rPr>
-          <w:rFonts w:ascii="Arial" w:eastAsia="Times New Roman" w:hAnsi="Arial" w:cs="Arial"/>
-          <w:color w:val="000000"/>
-          <w:lang w:eastAsia="es-CL"/>
-        </w:rPr>
-        <w:t xml:space="preserve"> con problemas matemáticos sencillos.</w:t>
+        <w:t>En la primera parte del experimento se busca comprender el funcionamiento de matlab con problemas matemáticos sencillos.</w:t>
       </w:r>
     </w:p>
     <w:p>
@@ -1084,18 +1017,17 @@
       <w:pPr>
         <w:spacing w:after="0" w:line="240" w:lineRule="auto"/>
         <w:rPr>
-          <w:rFonts w:ascii="Times New Roman" w:eastAsia="Times New Roman" w:hAnsi="Times New Roman" w:cs="Times New Roman"/>
-          <w:sz w:val="24"/>
-          <w:szCs w:val="24"/>
-          <w:lang w:eastAsia="es-CL"/>
-        </w:rPr>
-      </w:pPr>
-      <w:r>
-        <w:rPr>
           <w:rFonts w:ascii="Arial" w:eastAsia="Times New Roman" w:hAnsi="Arial" w:cs="Arial"/>
           <w:color w:val="000000"/>
           <w:lang w:eastAsia="es-CL"/>
         </w:rPr>
+      </w:pPr>
+      <w:r>
+        <w:rPr>
+          <w:rFonts w:ascii="Arial" w:eastAsia="Times New Roman" w:hAnsi="Arial" w:cs="Arial"/>
+          <w:color w:val="000000"/>
+          <w:lang w:eastAsia="es-CL"/>
+        </w:rPr>
         <w:t>Se obtienen los gráficos 1,2 y 3.</w:t>
       </w:r>
     </w:p>
@@ -1103,18 +1035,83 @@
       <w:pPr>
         <w:spacing w:after="0" w:line="240" w:lineRule="auto"/>
         <w:rPr>
-          <w:rFonts w:ascii="Times New Roman" w:eastAsia="Times New Roman" w:hAnsi="Times New Roman" w:cs="Times New Roman"/>
-          <w:sz w:val="24"/>
-          <w:szCs w:val="24"/>
-          <w:lang w:eastAsia="es-CL"/>
-        </w:rPr>
-      </w:pPr>
-      <w:r>
-        <w:rPr>
           <w:rFonts w:ascii="Arial" w:eastAsia="Times New Roman" w:hAnsi="Arial" w:cs="Arial"/>
           <w:color w:val="000000"/>
           <w:lang w:eastAsia="es-CL"/>
         </w:rPr>
+      </w:pPr>
+    </w:p>
+    <w:p>
+      <w:pPr>
+        <w:spacing w:after="0" w:line="240" w:lineRule="auto"/>
+        <w:rPr>
+          <w:rFonts w:ascii="Times New Roman" w:eastAsia="Times New Roman" w:hAnsi="Times New Roman" w:cs="Times New Roman"/>
+          <w:sz w:val="24"/>
+          <w:szCs w:val="24"/>
+          <w:lang w:eastAsia="es-CL"/>
+        </w:rPr>
+      </w:pPr>
+      <w:r>
+        <w:rPr>
+          <w:rFonts w:ascii="Times New Roman" w:eastAsia="Times New Roman" w:hAnsi="Times New Roman" w:cs="Times New Roman"/>
+          <w:noProof/>
+          <w:sz w:val="24"/>
+          <w:szCs w:val="24"/>
+          <w:lang w:eastAsia="es-CL"/>
+        </w:rPr>
+        <w:drawing>
+          <wp:inline distT="0" distB="0" distL="0" distR="0">
+            <wp:extent cx="5612130" cy="2814955"/>
+            <wp:effectExtent l="19050" t="0" r="7620" b="0"/>
+            <wp:docPr id="1" name="0 Imagen" descr="grafico_estrella.jpg"/>
+            <wp:cNvGraphicFramePr>
+              <a:graphicFrameLocks xmlns:a="http://schemas.openxmlformats.org/drawingml/2006/main" noChangeAspect="1"/>
+            </wp:cNvGraphicFramePr>
+            <a:graphic xmlns:a="http://schemas.openxmlformats.org/drawingml/2006/main">
+              <a:graphicData uri="http://schemas.openxmlformats.org/drawingml/2006/picture">
+                <pic:pic xmlns:pic="http://schemas.openxmlformats.org/drawingml/2006/picture">
+                  <pic:nvPicPr>
+                    <pic:cNvPr id="0" name="grafico_estrella.jpg"/>
+                    <pic:cNvPicPr/>
+                  </pic:nvPicPr>
+                  <pic:blipFill>
+                    <a:blip r:embed="rId6" cstate="print"/>
+                    <a:stretch>
+                      <a:fillRect/>
+                    </a:stretch>
+                  </pic:blipFill>
+                  <pic:spPr>
+                    <a:xfrm>
+                      <a:off x="0" y="0"/>
+                      <a:ext cx="5612130" cy="2814955"/>
+                    </a:xfrm>
+                    <a:prstGeom prst="rect">
+                      <a:avLst/>
+                    </a:prstGeom>
+                  </pic:spPr>
+                </pic:pic>
+              </a:graphicData>
+            </a:graphic>
+          </wp:inline>
+        </w:drawing>
+      </w:r>
+    </w:p>
+    <w:p>
+      <w:pPr>
+        <w:spacing w:after="0" w:line="240" w:lineRule="auto"/>
+        <w:rPr>
+          <w:rFonts w:ascii="Times New Roman" w:eastAsia="Times New Roman" w:hAnsi="Times New Roman" w:cs="Times New Roman"/>
+          <w:sz w:val="24"/>
+          <w:szCs w:val="24"/>
+          <w:lang w:eastAsia="es-CL"/>
+        </w:rPr>
+      </w:pPr>
+      <w:r>
+        <w:rPr>
+          <w:rFonts w:ascii="Arial" w:eastAsia="Times New Roman" w:hAnsi="Arial" w:cs="Arial"/>
+          <w:color w:val="000000"/>
+          <w:lang w:eastAsia="es-CL"/>
+        </w:rPr>
         <w:t>Gráfico 1: Función a(x)</w:t>
       </w:r>
     </w:p>
@@ -1188,157 +1185,89 @@
           <w:lang w:eastAsia="es-CL"/>
         </w:rPr>
       </w:pPr>
-      <w:proofErr w:type="spellStart"/>
-      <w:r>
-        <w:rPr>
-          <w:rFonts w:ascii="Arial" w:eastAsia="Times New Roman" w:hAnsi="Arial" w:cs="Arial"/>
-          <w:color w:val="1155CC"/>
-          <w:lang w:eastAsia="es-CL"/>
-        </w:rPr>
-        <w:t>plot</w:t>
-      </w:r>
-      <w:proofErr w:type="spellEnd"/>
-      <w:r>
-        <w:rPr>
-          <w:rFonts w:ascii="Arial" w:eastAsia="Times New Roman" w:hAnsi="Arial" w:cs="Arial"/>
-          <w:color w:val="1155CC"/>
-          <w:lang w:eastAsia="es-CL"/>
-        </w:rPr>
-        <w:t>(</w:t>
-      </w:r>
-      <w:proofErr w:type="spellStart"/>
-      <w:r>
-        <w:rPr>
-          <w:rFonts w:ascii="Arial" w:eastAsia="Times New Roman" w:hAnsi="Arial" w:cs="Arial"/>
-          <w:color w:val="1155CC"/>
-          <w:lang w:eastAsia="es-CL"/>
-        </w:rPr>
-        <w:t>a,'b</w:t>
-      </w:r>
-      <w:proofErr w:type="spellEnd"/>
-      <w:r>
-        <w:rPr>
-          <w:rFonts w:ascii="Arial" w:eastAsia="Times New Roman" w:hAnsi="Arial" w:cs="Arial"/>
-          <w:color w:val="1155CC"/>
-          <w:lang w:eastAsia="es-CL"/>
-        </w:rPr>
-        <w:t>*') % generar gráfico de la función ingresada con un formato de línea * color azul</w:t>
-      </w:r>
-    </w:p>
-    <w:p>
-      <w:pPr>
-        <w:spacing w:after="0" w:line="240" w:lineRule="auto"/>
-        <w:rPr>
-          <w:rFonts w:ascii="Times New Roman" w:eastAsia="Times New Roman" w:hAnsi="Times New Roman" w:cs="Times New Roman"/>
-          <w:sz w:val="24"/>
-          <w:szCs w:val="24"/>
-          <w:lang w:eastAsia="es-CL"/>
-        </w:rPr>
-      </w:pPr>
-      <w:proofErr w:type="spellStart"/>
-      <w:r>
-        <w:rPr>
-          <w:rFonts w:ascii="Arial" w:eastAsia="Times New Roman" w:hAnsi="Arial" w:cs="Arial"/>
-          <w:color w:val="1155CC"/>
-          <w:lang w:eastAsia="es-CL"/>
-        </w:rPr>
-        <w:t>title</w:t>
-      </w:r>
-      <w:proofErr w:type="spellEnd"/>
-      <w:r>
-        <w:rPr>
-          <w:rFonts w:ascii="Arial" w:eastAsia="Times New Roman" w:hAnsi="Arial" w:cs="Arial"/>
-          <w:color w:val="1155CC"/>
-          <w:lang w:eastAsia="es-CL"/>
-        </w:rPr>
-        <w:t xml:space="preserve"> (' Gráfico estrella') % título de gráfico</w:t>
-      </w:r>
-    </w:p>
-    <w:p>
-      <w:pPr>
-        <w:spacing w:after="0" w:line="240" w:lineRule="auto"/>
-        <w:rPr>
-          <w:rFonts w:ascii="Times New Roman" w:eastAsia="Times New Roman" w:hAnsi="Times New Roman" w:cs="Times New Roman"/>
-          <w:sz w:val="24"/>
-          <w:szCs w:val="24"/>
-          <w:lang w:eastAsia="es-CL"/>
-        </w:rPr>
-      </w:pPr>
-      <w:proofErr w:type="spellStart"/>
-      <w:r>
-        <w:rPr>
-          <w:rFonts w:ascii="Arial" w:eastAsia="Times New Roman" w:hAnsi="Arial" w:cs="Arial"/>
-          <w:color w:val="1155CC"/>
-          <w:lang w:eastAsia="es-CL"/>
-        </w:rPr>
-        <w:t>ylabel</w:t>
-      </w:r>
-      <w:proofErr w:type="spellEnd"/>
-      <w:r>
-        <w:rPr>
-          <w:rFonts w:ascii="Arial" w:eastAsia="Times New Roman" w:hAnsi="Arial" w:cs="Arial"/>
-          <w:color w:val="1155CC"/>
-          <w:lang w:eastAsia="es-CL"/>
-        </w:rPr>
-        <w:t xml:space="preserve"> ('Eje de las Y') % nombre eje Y</w:t>
-      </w:r>
-    </w:p>
-    <w:p>
-      <w:pPr>
-        <w:spacing w:after="0" w:line="240" w:lineRule="auto"/>
-        <w:rPr>
-          <w:rFonts w:ascii="Times New Roman" w:eastAsia="Times New Roman" w:hAnsi="Times New Roman" w:cs="Times New Roman"/>
-          <w:sz w:val="24"/>
-          <w:szCs w:val="24"/>
-          <w:lang w:eastAsia="es-CL"/>
-        </w:rPr>
-      </w:pPr>
-      <w:proofErr w:type="spellStart"/>
-      <w:r>
-        <w:rPr>
-          <w:rFonts w:ascii="Arial" w:eastAsia="Times New Roman" w:hAnsi="Arial" w:cs="Arial"/>
-          <w:color w:val="1155CC"/>
-          <w:lang w:eastAsia="es-CL"/>
-        </w:rPr>
-        <w:t>xlabel</w:t>
-      </w:r>
-      <w:proofErr w:type="spellEnd"/>
-      <w:r>
-        <w:rPr>
-          <w:rFonts w:ascii="Arial" w:eastAsia="Times New Roman" w:hAnsi="Arial" w:cs="Arial"/>
-          <w:color w:val="1155CC"/>
-          <w:lang w:eastAsia="es-CL"/>
-        </w:rPr>
-        <w:t xml:space="preserve"> ('Eje de las X') % nombre eje X</w:t>
-      </w:r>
-    </w:p>
-    <w:p>
-      <w:pPr>
-        <w:spacing w:after="0" w:line="240" w:lineRule="auto"/>
-        <w:rPr>
-          <w:rFonts w:ascii="Times New Roman" w:eastAsia="Times New Roman" w:hAnsi="Times New Roman" w:cs="Times New Roman"/>
-          <w:sz w:val="24"/>
-          <w:szCs w:val="24"/>
-          <w:lang w:eastAsia="es-CL"/>
-        </w:rPr>
-      </w:pPr>
-      <w:proofErr w:type="spellStart"/>
-      <w:r>
-        <w:rPr>
-          <w:rFonts w:ascii="Arial" w:eastAsia="Times New Roman" w:hAnsi="Arial" w:cs="Arial"/>
-          <w:color w:val="1155CC"/>
-          <w:lang w:eastAsia="es-CL"/>
-        </w:rPr>
-        <w:t>gtext</w:t>
-      </w:r>
-      <w:proofErr w:type="spellEnd"/>
-      <w:r>
-        <w:rPr>
-          <w:rFonts w:ascii="Arial" w:eastAsia="Times New Roman" w:hAnsi="Arial" w:cs="Arial"/>
-          <w:color w:val="1155CC"/>
-          <w:lang w:eastAsia="es-CL"/>
-        </w:rPr>
-        <w:t xml:space="preserve"> ('Función a = 7*(log(2*x+3)/log(5))') % elemento de texto en área del gráfico</w:t>
+      <w:r>
+        <w:rPr>
+          <w:rFonts w:ascii="Arial" w:eastAsia="Times New Roman" w:hAnsi="Arial" w:cs="Arial"/>
+          <w:color w:val="1155CC"/>
+          <w:lang w:eastAsia="es-CL"/>
+        </w:rPr>
+        <w:t>plot(a,'b*') % generar gráfico de la función ingresada con un formato de línea * color azul</w:t>
+      </w:r>
+    </w:p>
+    <w:p>
+      <w:pPr>
+        <w:spacing w:after="0" w:line="240" w:lineRule="auto"/>
+        <w:rPr>
+          <w:rFonts w:ascii="Times New Roman" w:eastAsia="Times New Roman" w:hAnsi="Times New Roman" w:cs="Times New Roman"/>
+          <w:sz w:val="24"/>
+          <w:szCs w:val="24"/>
+          <w:lang w:eastAsia="es-CL"/>
+        </w:rPr>
+      </w:pPr>
+      <w:r>
+        <w:rPr>
+          <w:rFonts w:ascii="Arial" w:eastAsia="Times New Roman" w:hAnsi="Arial" w:cs="Arial"/>
+          <w:color w:val="1155CC"/>
+          <w:lang w:eastAsia="es-CL"/>
+        </w:rPr>
+        <w:t>title (' Gráfico estrella') % título de gráfico</w:t>
+      </w:r>
+    </w:p>
+    <w:p>
+      <w:pPr>
+        <w:spacing w:after="0" w:line="240" w:lineRule="auto"/>
+        <w:rPr>
+          <w:rFonts w:ascii="Times New Roman" w:eastAsia="Times New Roman" w:hAnsi="Times New Roman" w:cs="Times New Roman"/>
+          <w:sz w:val="24"/>
+          <w:szCs w:val="24"/>
+          <w:lang w:eastAsia="es-CL"/>
+        </w:rPr>
+      </w:pPr>
+      <w:r>
+        <w:rPr>
+          <w:rFonts w:ascii="Arial" w:eastAsia="Times New Roman" w:hAnsi="Arial" w:cs="Arial"/>
+          <w:color w:val="1155CC"/>
+          <w:lang w:eastAsia="es-CL"/>
+        </w:rPr>
+        <w:t>ylabel ('Eje de las Y') % nombre eje Y</w:t>
+      </w:r>
+    </w:p>
+    <w:p>
+      <w:pPr>
+        <w:spacing w:after="0" w:line="240" w:lineRule="auto"/>
+        <w:rPr>
+          <w:rFonts w:ascii="Times New Roman" w:eastAsia="Times New Roman" w:hAnsi="Times New Roman" w:cs="Times New Roman"/>
+          <w:sz w:val="24"/>
+          <w:szCs w:val="24"/>
+          <w:lang w:eastAsia="es-CL"/>
+        </w:rPr>
+      </w:pPr>
+      <w:r>
+        <w:rPr>
+          <w:rFonts w:ascii="Arial" w:eastAsia="Times New Roman" w:hAnsi="Arial" w:cs="Arial"/>
+          <w:color w:val="1155CC"/>
+          <w:lang w:eastAsia="es-CL"/>
+        </w:rPr>
+        <w:t>xlabel ('Eje de las X') % nombre eje X</w:t>
+      </w:r>
+    </w:p>
+    <w:p>
+      <w:pPr>
+        <w:spacing w:after="0" w:line="240" w:lineRule="auto"/>
+        <w:rPr>
+          <w:rFonts w:ascii="Times New Roman" w:eastAsia="Times New Roman" w:hAnsi="Times New Roman" w:cs="Times New Roman"/>
+          <w:sz w:val="24"/>
+          <w:szCs w:val="24"/>
+          <w:lang w:eastAsia="es-CL"/>
+        </w:rPr>
+      </w:pPr>
+      <w:r>
+        <w:rPr>
+          <w:rFonts w:ascii="Arial" w:eastAsia="Times New Roman" w:hAnsi="Arial" w:cs="Arial"/>
+          <w:color w:val="1155CC"/>
+          <w:lang w:eastAsia="es-CL"/>
+        </w:rPr>
+        <w:t>gtext ('Función a = 7*(log(2*x+3)/log(5))') % elemento de texto en área del gráfico</w:t>
       </w:r>
     </w:p>
     <w:p>
@@ -1452,157 +1381,90 @@
           <w:lang w:eastAsia="es-CL"/>
         </w:rPr>
       </w:pPr>
-      <w:proofErr w:type="spellStart"/>
-      <w:r>
-        <w:rPr>
-          <w:rFonts w:ascii="Arial" w:eastAsia="Times New Roman" w:hAnsi="Arial" w:cs="Arial"/>
-          <w:color w:val="1155CC"/>
-          <w:lang w:eastAsia="es-CL"/>
-        </w:rPr>
-        <w:t>plot</w:t>
-      </w:r>
-      <w:proofErr w:type="spellEnd"/>
-      <w:r>
-        <w:rPr>
-          <w:rFonts w:ascii="Arial" w:eastAsia="Times New Roman" w:hAnsi="Arial" w:cs="Arial"/>
-          <w:color w:val="1155CC"/>
-          <w:lang w:eastAsia="es-CL"/>
-        </w:rPr>
-        <w:t>(</w:t>
-      </w:r>
-      <w:proofErr w:type="spellStart"/>
-      <w:r>
-        <w:rPr>
-          <w:rFonts w:ascii="Arial" w:eastAsia="Times New Roman" w:hAnsi="Arial" w:cs="Arial"/>
-          <w:color w:val="1155CC"/>
-          <w:lang w:eastAsia="es-CL"/>
-        </w:rPr>
-        <w:t>z,'rx</w:t>
-      </w:r>
-      <w:proofErr w:type="spellEnd"/>
-      <w:r>
-        <w:rPr>
-          <w:rFonts w:ascii="Arial" w:eastAsia="Times New Roman" w:hAnsi="Arial" w:cs="Arial"/>
-          <w:color w:val="1155CC"/>
-          <w:lang w:eastAsia="es-CL"/>
-        </w:rPr>
-        <w:t>') % generar gráfico de la función ingresada con un formato de línea x color rojo</w:t>
-      </w:r>
-    </w:p>
-    <w:p>
-      <w:pPr>
-        <w:spacing w:after="0" w:line="240" w:lineRule="auto"/>
-        <w:rPr>
-          <w:rFonts w:ascii="Times New Roman" w:eastAsia="Times New Roman" w:hAnsi="Times New Roman" w:cs="Times New Roman"/>
-          <w:sz w:val="24"/>
-          <w:szCs w:val="24"/>
-          <w:lang w:eastAsia="es-CL"/>
-        </w:rPr>
-      </w:pPr>
-      <w:proofErr w:type="spellStart"/>
-      <w:r>
-        <w:rPr>
-          <w:rFonts w:ascii="Arial" w:eastAsia="Times New Roman" w:hAnsi="Arial" w:cs="Arial"/>
-          <w:color w:val="1155CC"/>
-          <w:lang w:eastAsia="es-CL"/>
-        </w:rPr>
-        <w:t>title</w:t>
-      </w:r>
-      <w:proofErr w:type="spellEnd"/>
-      <w:r>
-        <w:rPr>
-          <w:rFonts w:ascii="Arial" w:eastAsia="Times New Roman" w:hAnsi="Arial" w:cs="Arial"/>
-          <w:color w:val="1155CC"/>
-          <w:lang w:eastAsia="es-CL"/>
-        </w:rPr>
-        <w:t xml:space="preserve"> (' Gráfico X') % título de gráfico</w:t>
-      </w:r>
-    </w:p>
-    <w:p>
-      <w:pPr>
-        <w:spacing w:after="0" w:line="240" w:lineRule="auto"/>
-        <w:rPr>
-          <w:rFonts w:ascii="Times New Roman" w:eastAsia="Times New Roman" w:hAnsi="Times New Roman" w:cs="Times New Roman"/>
-          <w:sz w:val="24"/>
-          <w:szCs w:val="24"/>
-          <w:lang w:eastAsia="es-CL"/>
-        </w:rPr>
-      </w:pPr>
-      <w:proofErr w:type="spellStart"/>
-      <w:r>
-        <w:rPr>
-          <w:rFonts w:ascii="Arial" w:eastAsia="Times New Roman" w:hAnsi="Arial" w:cs="Arial"/>
-          <w:color w:val="1155CC"/>
-          <w:lang w:eastAsia="es-CL"/>
-        </w:rPr>
-        <w:t>ylabel</w:t>
-      </w:r>
-      <w:proofErr w:type="spellEnd"/>
-      <w:r>
-        <w:rPr>
-          <w:rFonts w:ascii="Arial" w:eastAsia="Times New Roman" w:hAnsi="Arial" w:cs="Arial"/>
-          <w:color w:val="1155CC"/>
-          <w:lang w:eastAsia="es-CL"/>
-        </w:rPr>
-        <w:t xml:space="preserve"> ('Eje de las Y') % nombre eje y</w:t>
-      </w:r>
-    </w:p>
-    <w:p>
-      <w:pPr>
-        <w:spacing w:after="0" w:line="240" w:lineRule="auto"/>
-        <w:rPr>
-          <w:rFonts w:ascii="Times New Roman" w:eastAsia="Times New Roman" w:hAnsi="Times New Roman" w:cs="Times New Roman"/>
-          <w:sz w:val="24"/>
-          <w:szCs w:val="24"/>
-          <w:lang w:eastAsia="es-CL"/>
-        </w:rPr>
-      </w:pPr>
-      <w:proofErr w:type="spellStart"/>
-      <w:r>
-        <w:rPr>
-          <w:rFonts w:ascii="Arial" w:eastAsia="Times New Roman" w:hAnsi="Arial" w:cs="Arial"/>
-          <w:color w:val="1155CC"/>
-          <w:lang w:eastAsia="es-CL"/>
-        </w:rPr>
-        <w:t>xlabel</w:t>
-      </w:r>
-      <w:proofErr w:type="spellEnd"/>
-      <w:r>
-        <w:rPr>
-          <w:rFonts w:ascii="Arial" w:eastAsia="Times New Roman" w:hAnsi="Arial" w:cs="Arial"/>
-          <w:color w:val="1155CC"/>
-          <w:lang w:eastAsia="es-CL"/>
-        </w:rPr>
-        <w:t xml:space="preserve"> ('Eje de las X') % nombre eje x</w:t>
-      </w:r>
-    </w:p>
-    <w:p>
-      <w:pPr>
-        <w:spacing w:after="0" w:line="240" w:lineRule="auto"/>
-        <w:rPr>
-          <w:rFonts w:ascii="Times New Roman" w:eastAsia="Times New Roman" w:hAnsi="Times New Roman" w:cs="Times New Roman"/>
-          <w:sz w:val="24"/>
-          <w:szCs w:val="24"/>
-          <w:lang w:eastAsia="es-CL"/>
-        </w:rPr>
-      </w:pPr>
-      <w:proofErr w:type="spellStart"/>
-      <w:r>
-        <w:rPr>
-          <w:rFonts w:ascii="Arial" w:eastAsia="Times New Roman" w:hAnsi="Arial" w:cs="Arial"/>
-          <w:color w:val="1155CC"/>
-          <w:lang w:eastAsia="es-CL"/>
-        </w:rPr>
-        <w:t>gtext</w:t>
-      </w:r>
-      <w:proofErr w:type="spellEnd"/>
-      <w:r>
-        <w:rPr>
-          <w:rFonts w:ascii="Arial" w:eastAsia="Times New Roman" w:hAnsi="Arial" w:cs="Arial"/>
-          <w:color w:val="1155CC"/>
-          <w:lang w:eastAsia="es-CL"/>
-        </w:rPr>
-        <w:t xml:space="preserve"> ('Función b=sin(13*(log(x+2)/log(7)))') % elemento de texto en área del gráfico</w:t>
+      <w:r>
+        <w:rPr>
+          <w:rFonts w:ascii="Arial" w:eastAsia="Times New Roman" w:hAnsi="Arial" w:cs="Arial"/>
+          <w:color w:val="1155CC"/>
+          <w:lang w:eastAsia="es-CL"/>
+        </w:rPr>
+        <w:lastRenderedPageBreak/>
+        <w:t>plot(z,'rx') % generar gráfico de la función ingresada con un formato de línea x color rojo</w:t>
+      </w:r>
+    </w:p>
+    <w:p>
+      <w:pPr>
+        <w:spacing w:after="0" w:line="240" w:lineRule="auto"/>
+        <w:rPr>
+          <w:rFonts w:ascii="Times New Roman" w:eastAsia="Times New Roman" w:hAnsi="Times New Roman" w:cs="Times New Roman"/>
+          <w:sz w:val="24"/>
+          <w:szCs w:val="24"/>
+          <w:lang w:eastAsia="es-CL"/>
+        </w:rPr>
+      </w:pPr>
+      <w:r>
+        <w:rPr>
+          <w:rFonts w:ascii="Arial" w:eastAsia="Times New Roman" w:hAnsi="Arial" w:cs="Arial"/>
+          <w:color w:val="1155CC"/>
+          <w:lang w:eastAsia="es-CL"/>
+        </w:rPr>
+        <w:t>title (' Gráfico X') % título de gráfico</w:t>
+      </w:r>
+    </w:p>
+    <w:p>
+      <w:pPr>
+        <w:spacing w:after="0" w:line="240" w:lineRule="auto"/>
+        <w:rPr>
+          <w:rFonts w:ascii="Times New Roman" w:eastAsia="Times New Roman" w:hAnsi="Times New Roman" w:cs="Times New Roman"/>
+          <w:sz w:val="24"/>
+          <w:szCs w:val="24"/>
+          <w:lang w:eastAsia="es-CL"/>
+        </w:rPr>
+      </w:pPr>
+      <w:r>
+        <w:rPr>
+          <w:rFonts w:ascii="Arial" w:eastAsia="Times New Roman" w:hAnsi="Arial" w:cs="Arial"/>
+          <w:color w:val="1155CC"/>
+          <w:lang w:eastAsia="es-CL"/>
+        </w:rPr>
+        <w:t>ylabel ('Eje de las Y') % nombre eje y</w:t>
+      </w:r>
+    </w:p>
+    <w:p>
+      <w:pPr>
+        <w:spacing w:after="0" w:line="240" w:lineRule="auto"/>
+        <w:rPr>
+          <w:rFonts w:ascii="Times New Roman" w:eastAsia="Times New Roman" w:hAnsi="Times New Roman" w:cs="Times New Roman"/>
+          <w:sz w:val="24"/>
+          <w:szCs w:val="24"/>
+          <w:lang w:eastAsia="es-CL"/>
+        </w:rPr>
+      </w:pPr>
+      <w:r>
+        <w:rPr>
+          <w:rFonts w:ascii="Arial" w:eastAsia="Times New Roman" w:hAnsi="Arial" w:cs="Arial"/>
+          <w:color w:val="1155CC"/>
+          <w:lang w:eastAsia="es-CL"/>
+        </w:rPr>
+        <w:t>xlabel ('Eje de las X') % nombre eje x</w:t>
+      </w:r>
+    </w:p>
+    <w:p>
+      <w:pPr>
+        <w:spacing w:after="0" w:line="240" w:lineRule="auto"/>
+        <w:rPr>
+          <w:rFonts w:ascii="Times New Roman" w:eastAsia="Times New Roman" w:hAnsi="Times New Roman" w:cs="Times New Roman"/>
+          <w:sz w:val="24"/>
+          <w:szCs w:val="24"/>
+          <w:lang w:eastAsia="es-CL"/>
+        </w:rPr>
+      </w:pPr>
+      <w:r>
+        <w:rPr>
+          <w:rFonts w:ascii="Arial" w:eastAsia="Times New Roman" w:hAnsi="Arial" w:cs="Arial"/>
+          <w:color w:val="1155CC"/>
+          <w:lang w:eastAsia="es-CL"/>
+        </w:rPr>
+        <w:t>gtext ('Función b=sin(13*(log(x+2)/log(7)))') % elemento de texto en área del gráfico</w:t>
       </w:r>
     </w:p>
     <w:p>
@@ -1800,72 +1662,26 @@
           <w:color w:val="1155CC"/>
           <w:lang w:eastAsia="es-CL"/>
         </w:rPr>
-        <w:t xml:space="preserve">a = </w:t>
-      </w:r>
-      <w:proofErr w:type="spellStart"/>
-      <w:r>
-        <w:rPr>
-          <w:rFonts w:ascii="Arial" w:eastAsia="Times New Roman" w:hAnsi="Arial" w:cs="Arial"/>
-          <w:color w:val="1155CC"/>
-          <w:lang w:eastAsia="es-CL"/>
-        </w:rPr>
-        <w:t>sort</w:t>
-      </w:r>
-      <w:proofErr w:type="spellEnd"/>
-      <w:r>
-        <w:rPr>
-          <w:rFonts w:ascii="Arial" w:eastAsia="Times New Roman" w:hAnsi="Arial" w:cs="Arial"/>
-          <w:color w:val="1155CC"/>
-          <w:lang w:eastAsia="es-CL"/>
-        </w:rPr>
-        <w:t>(</w:t>
-      </w:r>
-      <w:proofErr w:type="spellStart"/>
-      <w:r>
-        <w:rPr>
-          <w:rFonts w:ascii="Arial" w:eastAsia="Times New Roman" w:hAnsi="Arial" w:cs="Arial"/>
-          <w:color w:val="1155CC"/>
-          <w:lang w:eastAsia="es-CL"/>
-        </w:rPr>
-        <w:t>Y,'descend</w:t>
-      </w:r>
-      <w:proofErr w:type="spellEnd"/>
-      <w:r>
-        <w:rPr>
-          <w:rFonts w:ascii="Arial" w:eastAsia="Times New Roman" w:hAnsi="Arial" w:cs="Arial"/>
-          <w:color w:val="1155CC"/>
-          <w:lang w:eastAsia="es-CL"/>
-        </w:rPr>
-        <w:t>') % ordena el vector de mayor a menor</w:t>
-      </w:r>
-    </w:p>
-    <w:p>
-      <w:pPr>
-        <w:spacing w:after="0" w:line="240" w:lineRule="auto"/>
-        <w:rPr>
-          <w:rFonts w:ascii="Times New Roman" w:eastAsia="Times New Roman" w:hAnsi="Times New Roman" w:cs="Times New Roman"/>
-          <w:sz w:val="24"/>
-          <w:szCs w:val="24"/>
-          <w:lang w:eastAsia="es-CL"/>
-        </w:rPr>
-      </w:pPr>
-      <w:proofErr w:type="spellStart"/>
-      <w:r>
-        <w:rPr>
-          <w:rFonts w:ascii="Arial" w:eastAsia="Times New Roman" w:hAnsi="Arial" w:cs="Arial"/>
-          <w:color w:val="1155CC"/>
-          <w:lang w:eastAsia="es-CL"/>
-        </w:rPr>
-        <w:t>result</w:t>
-      </w:r>
-      <w:proofErr w:type="spellEnd"/>
-      <w:r>
-        <w:rPr>
-          <w:rFonts w:ascii="Arial" w:eastAsia="Times New Roman" w:hAnsi="Arial" w:cs="Arial"/>
-          <w:color w:val="1155CC"/>
-          <w:lang w:eastAsia="es-CL"/>
-        </w:rPr>
-        <w:t>= 0</w:t>
+        <w:t>a = sort(Y,'descend') % ordena el vector de mayor a menor</w:t>
+      </w:r>
+    </w:p>
+    <w:p>
+      <w:pPr>
+        <w:spacing w:after="0" w:line="240" w:lineRule="auto"/>
+        <w:rPr>
+          <w:rFonts w:ascii="Times New Roman" w:eastAsia="Times New Roman" w:hAnsi="Times New Roman" w:cs="Times New Roman"/>
+          <w:sz w:val="24"/>
+          <w:szCs w:val="24"/>
+          <w:lang w:eastAsia="es-CL"/>
+        </w:rPr>
+      </w:pPr>
+      <w:r>
+        <w:rPr>
+          <w:rFonts w:ascii="Arial" w:eastAsia="Times New Roman" w:hAnsi="Arial" w:cs="Arial"/>
+          <w:color w:val="1155CC"/>
+          <w:lang w:eastAsia="es-CL"/>
+        </w:rPr>
+        <w:t>result= 0</w:t>
       </w:r>
     </w:p>
     <w:p>
@@ -1935,23 +1751,13 @@
           <w:lang w:eastAsia="es-CL"/>
         </w:rPr>
       </w:pPr>
-      <w:proofErr w:type="spellStart"/>
-      <w:r>
-        <w:rPr>
-          <w:rFonts w:ascii="Arial" w:eastAsia="Times New Roman" w:hAnsi="Arial" w:cs="Arial"/>
-          <w:color w:val="1155CC"/>
-          <w:lang w:eastAsia="es-CL"/>
-        </w:rPr>
-        <w:t>while</w:t>
-      </w:r>
-      <w:proofErr w:type="spellEnd"/>
-      <w:r>
-        <w:rPr>
-          <w:rFonts w:ascii="Arial" w:eastAsia="Times New Roman" w:hAnsi="Arial" w:cs="Arial"/>
-          <w:color w:val="1155CC"/>
-          <w:lang w:eastAsia="es-CL"/>
-        </w:rPr>
-        <w:t xml:space="preserve"> status == 0 </w:t>
+      <w:r>
+        <w:rPr>
+          <w:rFonts w:ascii="Arial" w:eastAsia="Times New Roman" w:hAnsi="Arial" w:cs="Arial"/>
+          <w:color w:val="1155CC"/>
+          <w:lang w:eastAsia="es-CL"/>
+        </w:rPr>
+        <w:t xml:space="preserve">while status == 0 </w:t>
       </w:r>
     </w:p>
     <w:p>
@@ -1971,42 +1777,7 @@
           <w:lang w:eastAsia="es-CL"/>
         </w:rPr>
         <w:tab/>
-      </w:r>
-      <w:proofErr w:type="spellStart"/>
-      <w:r>
-        <w:rPr>
-          <w:rFonts w:ascii="Arial" w:eastAsia="Times New Roman" w:hAnsi="Arial" w:cs="Arial"/>
-          <w:color w:val="1155CC"/>
-          <w:lang w:eastAsia="es-CL"/>
-        </w:rPr>
-        <w:t>if</w:t>
-      </w:r>
-      <w:proofErr w:type="spellEnd"/>
-      <w:r>
-        <w:rPr>
-          <w:rFonts w:ascii="Arial" w:eastAsia="Times New Roman" w:hAnsi="Arial" w:cs="Arial"/>
-          <w:color w:val="1155CC"/>
-          <w:lang w:eastAsia="es-CL"/>
-        </w:rPr>
-        <w:t xml:space="preserve"> </w:t>
-      </w:r>
-      <w:proofErr w:type="spellStart"/>
-      <w:r>
-        <w:rPr>
-          <w:rFonts w:ascii="Arial" w:eastAsia="Times New Roman" w:hAnsi="Arial" w:cs="Arial"/>
-          <w:color w:val="1155CC"/>
-          <w:lang w:eastAsia="es-CL"/>
-        </w:rPr>
-        <w:t>numel</w:t>
-      </w:r>
-      <w:proofErr w:type="spellEnd"/>
-      <w:r>
-        <w:rPr>
-          <w:rFonts w:ascii="Arial" w:eastAsia="Times New Roman" w:hAnsi="Arial" w:cs="Arial"/>
-          <w:color w:val="1155CC"/>
-          <w:lang w:eastAsia="es-CL"/>
-        </w:rPr>
-        <w:t>(a)&gt;=3</w:t>
+        <w:t>if numel(a)&gt;=3</w:t>
       </w:r>
     </w:p>
     <w:p>
@@ -2034,78 +1805,7 @@
           <w:lang w:eastAsia="es-CL"/>
         </w:rPr>
         <w:tab/>
-      </w:r>
-      <w:proofErr w:type="spellStart"/>
-      <w:r>
-        <w:rPr>
-          <w:rFonts w:ascii="Arial" w:eastAsia="Times New Roman" w:hAnsi="Arial" w:cs="Arial"/>
-          <w:color w:val="1155CC"/>
-          <w:lang w:eastAsia="es-CL"/>
-        </w:rPr>
-        <w:t>result</w:t>
-      </w:r>
-      <w:proofErr w:type="spellEnd"/>
-      <w:r>
-        <w:rPr>
-          <w:rFonts w:ascii="Arial" w:eastAsia="Times New Roman" w:hAnsi="Arial" w:cs="Arial"/>
-          <w:color w:val="1155CC"/>
-          <w:lang w:eastAsia="es-CL"/>
-        </w:rPr>
-        <w:t xml:space="preserve"> = </w:t>
-      </w:r>
-      <w:proofErr w:type="spellStart"/>
-      <w:r>
-        <w:rPr>
-          <w:rFonts w:ascii="Arial" w:eastAsia="Times New Roman" w:hAnsi="Arial" w:cs="Arial"/>
-          <w:color w:val="1155CC"/>
-          <w:lang w:eastAsia="es-CL"/>
-        </w:rPr>
-        <w:t>sqrt</w:t>
-      </w:r>
-      <w:proofErr w:type="spellEnd"/>
-      <w:r>
-        <w:rPr>
-          <w:rFonts w:ascii="Arial" w:eastAsia="Times New Roman" w:hAnsi="Arial" w:cs="Arial"/>
-          <w:color w:val="1155CC"/>
-          <w:lang w:eastAsia="es-CL"/>
-        </w:rPr>
-        <w:t xml:space="preserve">(a(1)) + </w:t>
-      </w:r>
-      <w:proofErr w:type="spellStart"/>
-      <w:r>
-        <w:rPr>
-          <w:rFonts w:ascii="Arial" w:eastAsia="Times New Roman" w:hAnsi="Arial" w:cs="Arial"/>
-          <w:color w:val="1155CC"/>
-          <w:lang w:eastAsia="es-CL"/>
-        </w:rPr>
-        <w:t>sqrt</w:t>
-      </w:r>
-      <w:proofErr w:type="spellEnd"/>
-      <w:r>
-        <w:rPr>
-          <w:rFonts w:ascii="Arial" w:eastAsia="Times New Roman" w:hAnsi="Arial" w:cs="Arial"/>
-          <w:color w:val="1155CC"/>
-          <w:lang w:eastAsia="es-CL"/>
-        </w:rPr>
-        <w:t xml:space="preserve">(a(2)) + </w:t>
-      </w:r>
-      <w:proofErr w:type="spellStart"/>
-      <w:r>
-        <w:rPr>
-          <w:rFonts w:ascii="Arial" w:eastAsia="Times New Roman" w:hAnsi="Arial" w:cs="Arial"/>
-          <w:color w:val="1155CC"/>
-          <w:lang w:eastAsia="es-CL"/>
-        </w:rPr>
-        <w:t>sqrt</w:t>
-      </w:r>
-      <w:proofErr w:type="spellEnd"/>
-      <w:r>
-        <w:rPr>
-          <w:rFonts w:ascii="Arial" w:eastAsia="Times New Roman" w:hAnsi="Arial" w:cs="Arial"/>
-          <w:color w:val="1155CC"/>
-          <w:lang w:eastAsia="es-CL"/>
-        </w:rPr>
-        <w:t>(a(3))</w:t>
+        <w:t>result = sqrt(a(1)) + sqrt(a(2)) + sqrt(a(3))</w:t>
       </w:r>
     </w:p>
     <w:p>
@@ -2153,17 +1853,8 @@
           <w:lang w:eastAsia="es-CL"/>
         </w:rPr>
         <w:tab/>
-      </w:r>
-      <w:proofErr w:type="spellStart"/>
-      <w:r>
-        <w:rPr>
-          <w:rFonts w:ascii="Arial" w:eastAsia="Times New Roman" w:hAnsi="Arial" w:cs="Arial"/>
-          <w:color w:val="1155CC"/>
-          <w:lang w:eastAsia="es-CL"/>
-        </w:rPr>
         <w:t>else</w:t>
       </w:r>
-      <w:proofErr w:type="spellEnd"/>
     </w:p>
     <w:p>
       <w:pPr>
@@ -2190,25 +1881,7 @@
           <w:lang w:eastAsia="es-CL"/>
         </w:rPr>
         <w:tab/>
-        <w:t>Y=input('Ingrese su vector con un mínimo de 3 elementos [x1,x2,x3,...,</w:t>
-      </w:r>
-      <w:proofErr w:type="spellStart"/>
-      <w:r>
-        <w:rPr>
-          <w:rFonts w:ascii="Arial" w:eastAsia="Times New Roman" w:hAnsi="Arial" w:cs="Arial"/>
-          <w:color w:val="1155CC"/>
-          <w:lang w:eastAsia="es-CL"/>
-        </w:rPr>
-        <w:t>xn</w:t>
-      </w:r>
-      <w:proofErr w:type="spellEnd"/>
-      <w:r>
-        <w:rPr>
-          <w:rFonts w:ascii="Arial" w:eastAsia="Times New Roman" w:hAnsi="Arial" w:cs="Arial"/>
-          <w:color w:val="1155CC"/>
-          <w:lang w:eastAsia="es-CL"/>
-        </w:rPr>
-        <w:t>]: ')</w:t>
+        <w:t>Y=input('Ingrese su vector con un mínimo de 3 elementos [x1,x2,x3,...,xn]: ')</w:t>
       </w:r>
     </w:p>
     <w:p>
@@ -2236,43 +1909,7 @@
           <w:lang w:eastAsia="es-CL"/>
         </w:rPr>
         <w:tab/>
-        <w:t xml:space="preserve">a = </w:t>
-      </w:r>
-      <w:proofErr w:type="spellStart"/>
-      <w:r>
-        <w:rPr>
-          <w:rFonts w:ascii="Arial" w:eastAsia="Times New Roman" w:hAnsi="Arial" w:cs="Arial"/>
-          <w:color w:val="1155CC"/>
-          <w:lang w:eastAsia="es-CL"/>
-        </w:rPr>
-        <w:t>sort</w:t>
-      </w:r>
-      <w:proofErr w:type="spellEnd"/>
-      <w:r>
-        <w:rPr>
-          <w:rFonts w:ascii="Arial" w:eastAsia="Times New Roman" w:hAnsi="Arial" w:cs="Arial"/>
-          <w:color w:val="1155CC"/>
-          <w:lang w:eastAsia="es-CL"/>
-        </w:rPr>
-        <w:t>(</w:t>
-      </w:r>
-      <w:proofErr w:type="spellStart"/>
-      <w:r>
-        <w:rPr>
-          <w:rFonts w:ascii="Arial" w:eastAsia="Times New Roman" w:hAnsi="Arial" w:cs="Arial"/>
-          <w:color w:val="1155CC"/>
-          <w:lang w:eastAsia="es-CL"/>
-        </w:rPr>
-        <w:t>Y,'descend</w:t>
-      </w:r>
-      <w:proofErr w:type="spellEnd"/>
-      <w:r>
-        <w:rPr>
-          <w:rFonts w:ascii="Arial" w:eastAsia="Times New Roman" w:hAnsi="Arial" w:cs="Arial"/>
-          <w:color w:val="1155CC"/>
-          <w:lang w:eastAsia="es-CL"/>
-        </w:rPr>
-        <w:t>')</w:t>
+        <w:t>a = sort(Y,'descend')</w:t>
       </w:r>
     </w:p>
     <w:p>
@@ -2292,29 +1929,19 @@
           <w:lang w:eastAsia="es-CL"/>
         </w:rPr>
         <w:tab/>
-      </w:r>
-      <w:proofErr w:type="spellStart"/>
-      <w:r>
-        <w:rPr>
-          <w:rFonts w:ascii="Arial" w:eastAsia="Times New Roman" w:hAnsi="Arial" w:cs="Arial"/>
-          <w:color w:val="1155CC"/>
-          <w:lang w:eastAsia="es-CL"/>
-        </w:rPr>
         <w:t>end</w:t>
       </w:r>
-      <w:proofErr w:type="spellEnd"/>
-    </w:p>
-    <w:p>
-      <w:pPr>
-        <w:spacing w:after="0" w:line="240" w:lineRule="auto"/>
-        <w:rPr>
-          <w:rFonts w:ascii="Times New Roman" w:eastAsia="Times New Roman" w:hAnsi="Times New Roman" w:cs="Times New Roman"/>
-          <w:sz w:val="24"/>
-          <w:szCs w:val="24"/>
-          <w:lang w:eastAsia="es-CL"/>
-        </w:rPr>
-      </w:pPr>
-      <w:proofErr w:type="spellStart"/>
+    </w:p>
+    <w:p>
+      <w:pPr>
+        <w:spacing w:after="0" w:line="240" w:lineRule="auto"/>
+        <w:rPr>
+          <w:rFonts w:ascii="Times New Roman" w:eastAsia="Times New Roman" w:hAnsi="Times New Roman" w:cs="Times New Roman"/>
+          <w:sz w:val="24"/>
+          <w:szCs w:val="24"/>
+          <w:lang w:eastAsia="es-CL"/>
+        </w:rPr>
+      </w:pPr>
       <w:r>
         <w:rPr>
           <w:rFonts w:ascii="Arial" w:eastAsia="Times New Roman" w:hAnsi="Arial" w:cs="Arial"/>
@@ -2323,7 +1950,6 @@
         </w:rPr>
         <w:t>end</w:t>
       </w:r>
-      <w:proofErr w:type="spellEnd"/>
     </w:p>
     <w:p>
       <w:pPr>
@@ -2513,7 +2139,7 @@
           <w:lang w:eastAsia="es-CL"/>
         </w:rPr>
       </w:pPr>
-      <w:hyperlink r:id="rId6" w:history="1">
+      <w:hyperlink r:id="rId7" w:history="1">
         <w:r>
           <w:rPr>
             <w:rFonts w:ascii="Arial" w:eastAsia="Times New Roman" w:hAnsi="Arial" w:cs="Arial"/>
@@ -2530,66 +2156,38 @@
           <w:color w:val="000000"/>
           <w:lang w:eastAsia="es-CL"/>
         </w:rPr>
-        <w:t xml:space="preserve"> ←  dar formato </w:t>
-      </w:r>
-      <w:proofErr w:type="spellStart"/>
+        <w:t xml:space="preserve"> ←  dar formato apa</w:t>
+      </w:r>
+    </w:p>
+    <w:p>
+      <w:pPr>
+        <w:spacing w:after="0" w:line="240" w:lineRule="auto"/>
+        <w:rPr>
+          <w:rFonts w:ascii="Times New Roman" w:eastAsia="Times New Roman" w:hAnsi="Times New Roman" w:cs="Times New Roman"/>
+          <w:sz w:val="24"/>
+          <w:szCs w:val="24"/>
+          <w:lang w:eastAsia="es-CL"/>
+        </w:rPr>
+      </w:pPr>
+    </w:p>
+    <w:p>
+      <w:pPr>
+        <w:spacing w:after="0" w:line="240" w:lineRule="auto"/>
+        <w:jc w:val="both"/>
+        <w:rPr>
+          <w:rFonts w:ascii="Times New Roman" w:eastAsia="Times New Roman" w:hAnsi="Times New Roman" w:cs="Times New Roman"/>
+          <w:sz w:val="24"/>
+          <w:szCs w:val="24"/>
+          <w:lang w:eastAsia="es-CL"/>
+        </w:rPr>
+      </w:pPr>
       <w:r>
         <w:rPr>
           <w:rFonts w:ascii="Arial" w:eastAsia="Times New Roman" w:hAnsi="Arial" w:cs="Arial"/>
           <w:color w:val="000000"/>
           <w:lang w:eastAsia="es-CL"/>
         </w:rPr>
-        <w:t>apa</w:t>
-      </w:r>
-      <w:proofErr w:type="spellEnd"/>
-    </w:p>
-    <w:p>
-      <w:pPr>
-        <w:spacing w:after="0" w:line="240" w:lineRule="auto"/>
-        <w:rPr>
-          <w:rFonts w:ascii="Times New Roman" w:eastAsia="Times New Roman" w:hAnsi="Times New Roman" w:cs="Times New Roman"/>
-          <w:sz w:val="24"/>
-          <w:szCs w:val="24"/>
-          <w:lang w:eastAsia="es-CL"/>
-        </w:rPr>
-      </w:pPr>
-    </w:p>
-    <w:p>
-      <w:pPr>
-        <w:spacing w:after="0" w:line="240" w:lineRule="auto"/>
-        <w:jc w:val="both"/>
-        <w:rPr>
-          <w:rFonts w:ascii="Times New Roman" w:eastAsia="Times New Roman" w:hAnsi="Times New Roman" w:cs="Times New Roman"/>
-          <w:sz w:val="24"/>
-          <w:szCs w:val="24"/>
-          <w:lang w:eastAsia="es-CL"/>
-        </w:rPr>
-      </w:pPr>
-      <w:r>
-        <w:rPr>
-          <w:rFonts w:ascii="Arial" w:eastAsia="Times New Roman" w:hAnsi="Arial" w:cs="Arial"/>
-          <w:color w:val="000000"/>
-          <w:lang w:eastAsia="es-CL"/>
-        </w:rPr>
-        <w:t xml:space="preserve">BAASE S., &amp; VAN GELDER A.. (2002). Algoritmos computacionales, Análisis y Diseño. México: </w:t>
-      </w:r>
-      <w:proofErr w:type="spellStart"/>
-      <w:r>
-        <w:rPr>
-          <w:rFonts w:ascii="Arial" w:eastAsia="Times New Roman" w:hAnsi="Arial" w:cs="Arial"/>
-          <w:color w:val="000000"/>
-          <w:lang w:eastAsia="es-CL"/>
-        </w:rPr>
-        <w:t>Pearson</w:t>
-      </w:r>
-      <w:proofErr w:type="spellEnd"/>
-      <w:r>
-        <w:rPr>
-          <w:rFonts w:ascii="Arial" w:eastAsia="Times New Roman" w:hAnsi="Arial" w:cs="Arial"/>
-          <w:color w:val="000000"/>
-          <w:lang w:eastAsia="es-CL"/>
-        </w:rPr>
-        <w:t xml:space="preserve"> Educación.</w:t>
+        <w:t>BAASE S., &amp; VAN GELDER A.. (2002). Algoritmos computacionales, Análisis y Diseño. México: Pearson Educación.</w:t>
       </w:r>
     </w:p>
     <w:p>

</xml_diff>

<commit_message>
prueba de cambio 2
</commit_message>
<xml_diff>
--- a/Lab_01/Informe_lab_01.docx
+++ b/Lab_01/Informe_lab_01.docx
@@ -327,8 +327,13 @@
       <w:r>
         <w:t xml:space="preserve">Ayudante : </w:t>
       </w:r>
-      <w:r>
-        <w:t>Guisselle Segovia</w:t>
+      <w:proofErr w:type="spellStart"/>
+      <w:r>
+        <w:t>Guisselle</w:t>
+      </w:r>
+      <w:proofErr w:type="spellEnd"/>
+      <w:r>
+        <w:t xml:space="preserve"> Segovia</w:t>
       </w:r>
     </w:p>
     <w:p>
@@ -610,6 +615,7 @@
           <w:lang w:eastAsia="es-CL"/>
         </w:rPr>
       </w:pPr>
+      <w:proofErr w:type="spellStart"/>
       <w:r>
         <w:rPr>
           <w:rFonts w:ascii="Arial" w:eastAsia="Times New Roman" w:hAnsi="Arial" w:cs="Arial"/>
@@ -619,6 +625,7 @@
         </w:rPr>
         <w:t>Matlab</w:t>
       </w:r>
+      <w:proofErr w:type="spellEnd"/>
     </w:p>
     <w:p>
       <w:pPr>
@@ -637,7 +644,43 @@
           <w:color w:val="000000"/>
           <w:lang w:eastAsia="es-CL"/>
         </w:rPr>
-        <w:t>Abreviatura de MATrix LABoratory o laboratorio de matrices, es una herramienta de software matemático que ofrece un entorno de desarrollo integrado con un lenguaje de programación propio.</w:t>
+        <w:t xml:space="preserve">Abreviatura de </w:t>
+      </w:r>
+      <w:proofErr w:type="spellStart"/>
+      <w:r>
+        <w:rPr>
+          <w:rFonts w:ascii="Arial" w:eastAsia="Times New Roman" w:hAnsi="Arial" w:cs="Arial"/>
+          <w:color w:val="000000"/>
+          <w:lang w:eastAsia="es-CL"/>
+        </w:rPr>
+        <w:t>MATrix</w:t>
+      </w:r>
+      <w:proofErr w:type="spellEnd"/>
+      <w:r>
+        <w:rPr>
+          <w:rFonts w:ascii="Arial" w:eastAsia="Times New Roman" w:hAnsi="Arial" w:cs="Arial"/>
+          <w:color w:val="000000"/>
+          <w:lang w:eastAsia="es-CL"/>
+        </w:rPr>
+        <w:t xml:space="preserve"> </w:t>
+      </w:r>
+      <w:proofErr w:type="spellStart"/>
+      <w:r>
+        <w:rPr>
+          <w:rFonts w:ascii="Arial" w:eastAsia="Times New Roman" w:hAnsi="Arial" w:cs="Arial"/>
+          <w:color w:val="000000"/>
+          <w:lang w:eastAsia="es-CL"/>
+        </w:rPr>
+        <w:t>LABoratory</w:t>
+      </w:r>
+      <w:proofErr w:type="spellEnd"/>
+      <w:r>
+        <w:rPr>
+          <w:rFonts w:ascii="Arial" w:eastAsia="Times New Roman" w:hAnsi="Arial" w:cs="Arial"/>
+          <w:color w:val="000000"/>
+          <w:lang w:eastAsia="es-CL"/>
+        </w:rPr>
+        <w:t xml:space="preserve"> o laboratorio de matrices, es una herramienta de software matemático que ofrece un entorno de desarrollo integrado con un lenguaje de programación propio.</w:t>
       </w:r>
     </w:p>
     <w:p>
@@ -721,8 +764,19 @@
           <w:u w:val="single"/>
           <w:lang w:eastAsia="es-CL"/>
         </w:rPr>
-        <w:t>Newton Rapshon</w:t>
-      </w:r>
+        <w:t xml:space="preserve">Newton </w:t>
+      </w:r>
+      <w:proofErr w:type="spellStart"/>
+      <w:r>
+        <w:rPr>
+          <w:rFonts w:ascii="Arial" w:eastAsia="Times New Roman" w:hAnsi="Arial" w:cs="Arial"/>
+          <w:color w:val="000000"/>
+          <w:u w:val="single"/>
+          <w:lang w:eastAsia="es-CL"/>
+        </w:rPr>
+        <w:t>Rapshon</w:t>
+      </w:r>
+      <w:proofErr w:type="spellEnd"/>
     </w:p>
     <w:p>
       <w:pPr>
@@ -884,7 +938,25 @@
           <w:color w:val="000000"/>
           <w:lang w:eastAsia="es-CL"/>
         </w:rPr>
-        <w:t>En la primera parte del experimento se busca comprender el funcionamiento de matlab con problemas matemáticos sencillos.</w:t>
+        <w:t xml:space="preserve">En la primera parte del experimento se busca comprender el funcionamiento de </w:t>
+      </w:r>
+      <w:proofErr w:type="spellStart"/>
+      <w:r>
+        <w:rPr>
+          <w:rFonts w:ascii="Arial" w:eastAsia="Times New Roman" w:hAnsi="Arial" w:cs="Arial"/>
+          <w:color w:val="000000"/>
+          <w:lang w:eastAsia="es-CL"/>
+        </w:rPr>
+        <w:t>matlab</w:t>
+      </w:r>
+      <w:proofErr w:type="spellEnd"/>
+      <w:r>
+        <w:rPr>
+          <w:rFonts w:ascii="Arial" w:eastAsia="Times New Roman" w:hAnsi="Arial" w:cs="Arial"/>
+          <w:color w:val="000000"/>
+          <w:lang w:eastAsia="es-CL"/>
+        </w:rPr>
+        <w:t xml:space="preserve"> con problemas matemáticos sencillos.</w:t>
       </w:r>
     </w:p>
     <w:p>
@@ -1185,89 +1257,157 @@
           <w:lang w:eastAsia="es-CL"/>
         </w:rPr>
       </w:pPr>
-      <w:r>
-        <w:rPr>
-          <w:rFonts w:ascii="Arial" w:eastAsia="Times New Roman" w:hAnsi="Arial" w:cs="Arial"/>
-          <w:color w:val="1155CC"/>
-          <w:lang w:eastAsia="es-CL"/>
-        </w:rPr>
-        <w:t>plot(a,'b*') % generar gráfico de la función ingresada con un formato de línea * color azul</w:t>
-      </w:r>
-    </w:p>
-    <w:p>
-      <w:pPr>
-        <w:spacing w:after="0" w:line="240" w:lineRule="auto"/>
-        <w:rPr>
-          <w:rFonts w:ascii="Times New Roman" w:eastAsia="Times New Roman" w:hAnsi="Times New Roman" w:cs="Times New Roman"/>
-          <w:sz w:val="24"/>
-          <w:szCs w:val="24"/>
-          <w:lang w:eastAsia="es-CL"/>
-        </w:rPr>
-      </w:pPr>
-      <w:r>
-        <w:rPr>
-          <w:rFonts w:ascii="Arial" w:eastAsia="Times New Roman" w:hAnsi="Arial" w:cs="Arial"/>
-          <w:color w:val="1155CC"/>
-          <w:lang w:eastAsia="es-CL"/>
-        </w:rPr>
-        <w:t>title (' Gráfico estrella') % título de gráfico</w:t>
-      </w:r>
-    </w:p>
-    <w:p>
-      <w:pPr>
-        <w:spacing w:after="0" w:line="240" w:lineRule="auto"/>
-        <w:rPr>
-          <w:rFonts w:ascii="Times New Roman" w:eastAsia="Times New Roman" w:hAnsi="Times New Roman" w:cs="Times New Roman"/>
-          <w:sz w:val="24"/>
-          <w:szCs w:val="24"/>
-          <w:lang w:eastAsia="es-CL"/>
-        </w:rPr>
-      </w:pPr>
-      <w:r>
-        <w:rPr>
-          <w:rFonts w:ascii="Arial" w:eastAsia="Times New Roman" w:hAnsi="Arial" w:cs="Arial"/>
-          <w:color w:val="1155CC"/>
-          <w:lang w:eastAsia="es-CL"/>
-        </w:rPr>
-        <w:t>ylabel ('Eje de las Y') % nombre eje Y</w:t>
-      </w:r>
-    </w:p>
-    <w:p>
-      <w:pPr>
-        <w:spacing w:after="0" w:line="240" w:lineRule="auto"/>
-        <w:rPr>
-          <w:rFonts w:ascii="Times New Roman" w:eastAsia="Times New Roman" w:hAnsi="Times New Roman" w:cs="Times New Roman"/>
-          <w:sz w:val="24"/>
-          <w:szCs w:val="24"/>
-          <w:lang w:eastAsia="es-CL"/>
-        </w:rPr>
-      </w:pPr>
-      <w:r>
-        <w:rPr>
-          <w:rFonts w:ascii="Arial" w:eastAsia="Times New Roman" w:hAnsi="Arial" w:cs="Arial"/>
-          <w:color w:val="1155CC"/>
-          <w:lang w:eastAsia="es-CL"/>
-        </w:rPr>
-        <w:t>xlabel ('Eje de las X') % nombre eje X</w:t>
-      </w:r>
-    </w:p>
-    <w:p>
-      <w:pPr>
-        <w:spacing w:after="0" w:line="240" w:lineRule="auto"/>
-        <w:rPr>
-          <w:rFonts w:ascii="Times New Roman" w:eastAsia="Times New Roman" w:hAnsi="Times New Roman" w:cs="Times New Roman"/>
-          <w:sz w:val="24"/>
-          <w:szCs w:val="24"/>
-          <w:lang w:eastAsia="es-CL"/>
-        </w:rPr>
-      </w:pPr>
-      <w:r>
-        <w:rPr>
-          <w:rFonts w:ascii="Arial" w:eastAsia="Times New Roman" w:hAnsi="Arial" w:cs="Arial"/>
-          <w:color w:val="1155CC"/>
-          <w:lang w:eastAsia="es-CL"/>
-        </w:rPr>
-        <w:t>gtext ('Función a = 7*(log(2*x+3)/log(5))') % elemento de texto en área del gráfico</w:t>
+      <w:proofErr w:type="spellStart"/>
+      <w:r>
+        <w:rPr>
+          <w:rFonts w:ascii="Arial" w:eastAsia="Times New Roman" w:hAnsi="Arial" w:cs="Arial"/>
+          <w:color w:val="1155CC"/>
+          <w:lang w:eastAsia="es-CL"/>
+        </w:rPr>
+        <w:t>plot</w:t>
+      </w:r>
+      <w:proofErr w:type="spellEnd"/>
+      <w:r>
+        <w:rPr>
+          <w:rFonts w:ascii="Arial" w:eastAsia="Times New Roman" w:hAnsi="Arial" w:cs="Arial"/>
+          <w:color w:val="1155CC"/>
+          <w:lang w:eastAsia="es-CL"/>
+        </w:rPr>
+        <w:t>(</w:t>
+      </w:r>
+      <w:proofErr w:type="spellStart"/>
+      <w:r>
+        <w:rPr>
+          <w:rFonts w:ascii="Arial" w:eastAsia="Times New Roman" w:hAnsi="Arial" w:cs="Arial"/>
+          <w:color w:val="1155CC"/>
+          <w:lang w:eastAsia="es-CL"/>
+        </w:rPr>
+        <w:t>a,'b</w:t>
+      </w:r>
+      <w:proofErr w:type="spellEnd"/>
+      <w:r>
+        <w:rPr>
+          <w:rFonts w:ascii="Arial" w:eastAsia="Times New Roman" w:hAnsi="Arial" w:cs="Arial"/>
+          <w:color w:val="1155CC"/>
+          <w:lang w:eastAsia="es-CL"/>
+        </w:rPr>
+        <w:t>*') % generar gráfico de la función ingresada con un formato de línea * color azul</w:t>
+      </w:r>
+    </w:p>
+    <w:p>
+      <w:pPr>
+        <w:spacing w:after="0" w:line="240" w:lineRule="auto"/>
+        <w:rPr>
+          <w:rFonts w:ascii="Times New Roman" w:eastAsia="Times New Roman" w:hAnsi="Times New Roman" w:cs="Times New Roman"/>
+          <w:sz w:val="24"/>
+          <w:szCs w:val="24"/>
+          <w:lang w:eastAsia="es-CL"/>
+        </w:rPr>
+      </w:pPr>
+      <w:proofErr w:type="spellStart"/>
+      <w:r>
+        <w:rPr>
+          <w:rFonts w:ascii="Arial" w:eastAsia="Times New Roman" w:hAnsi="Arial" w:cs="Arial"/>
+          <w:color w:val="1155CC"/>
+          <w:lang w:eastAsia="es-CL"/>
+        </w:rPr>
+        <w:t>title</w:t>
+      </w:r>
+      <w:proofErr w:type="spellEnd"/>
+      <w:r>
+        <w:rPr>
+          <w:rFonts w:ascii="Arial" w:eastAsia="Times New Roman" w:hAnsi="Arial" w:cs="Arial"/>
+          <w:color w:val="1155CC"/>
+          <w:lang w:eastAsia="es-CL"/>
+        </w:rPr>
+        <w:t xml:space="preserve"> (' Gráfico estrella') % título de gráfico</w:t>
+      </w:r>
+    </w:p>
+    <w:p>
+      <w:pPr>
+        <w:spacing w:after="0" w:line="240" w:lineRule="auto"/>
+        <w:rPr>
+          <w:rFonts w:ascii="Times New Roman" w:eastAsia="Times New Roman" w:hAnsi="Times New Roman" w:cs="Times New Roman"/>
+          <w:sz w:val="24"/>
+          <w:szCs w:val="24"/>
+          <w:lang w:eastAsia="es-CL"/>
+        </w:rPr>
+      </w:pPr>
+      <w:proofErr w:type="spellStart"/>
+      <w:r>
+        <w:rPr>
+          <w:rFonts w:ascii="Arial" w:eastAsia="Times New Roman" w:hAnsi="Arial" w:cs="Arial"/>
+          <w:color w:val="1155CC"/>
+          <w:lang w:eastAsia="es-CL"/>
+        </w:rPr>
+        <w:t>ylabel</w:t>
+      </w:r>
+      <w:proofErr w:type="spellEnd"/>
+      <w:r>
+        <w:rPr>
+          <w:rFonts w:ascii="Arial" w:eastAsia="Times New Roman" w:hAnsi="Arial" w:cs="Arial"/>
+          <w:color w:val="1155CC"/>
+          <w:lang w:eastAsia="es-CL"/>
+        </w:rPr>
+        <w:t xml:space="preserve"> ('Eje de las Y') % nombre eje Y</w:t>
+      </w:r>
+    </w:p>
+    <w:p>
+      <w:pPr>
+        <w:spacing w:after="0" w:line="240" w:lineRule="auto"/>
+        <w:rPr>
+          <w:rFonts w:ascii="Times New Roman" w:eastAsia="Times New Roman" w:hAnsi="Times New Roman" w:cs="Times New Roman"/>
+          <w:sz w:val="24"/>
+          <w:szCs w:val="24"/>
+          <w:lang w:eastAsia="es-CL"/>
+        </w:rPr>
+      </w:pPr>
+      <w:proofErr w:type="spellStart"/>
+      <w:r>
+        <w:rPr>
+          <w:rFonts w:ascii="Arial" w:eastAsia="Times New Roman" w:hAnsi="Arial" w:cs="Arial"/>
+          <w:color w:val="1155CC"/>
+          <w:lang w:eastAsia="es-CL"/>
+        </w:rPr>
+        <w:t>xlabel</w:t>
+      </w:r>
+      <w:proofErr w:type="spellEnd"/>
+      <w:r>
+        <w:rPr>
+          <w:rFonts w:ascii="Arial" w:eastAsia="Times New Roman" w:hAnsi="Arial" w:cs="Arial"/>
+          <w:color w:val="1155CC"/>
+          <w:lang w:eastAsia="es-CL"/>
+        </w:rPr>
+        <w:t xml:space="preserve"> ('Eje de las X') % nombre eje X</w:t>
+      </w:r>
+    </w:p>
+    <w:p>
+      <w:pPr>
+        <w:spacing w:after="0" w:line="240" w:lineRule="auto"/>
+        <w:rPr>
+          <w:rFonts w:ascii="Times New Roman" w:eastAsia="Times New Roman" w:hAnsi="Times New Roman" w:cs="Times New Roman"/>
+          <w:sz w:val="24"/>
+          <w:szCs w:val="24"/>
+          <w:lang w:eastAsia="es-CL"/>
+        </w:rPr>
+      </w:pPr>
+      <w:proofErr w:type="spellStart"/>
+      <w:r>
+        <w:rPr>
+          <w:rFonts w:ascii="Arial" w:eastAsia="Times New Roman" w:hAnsi="Arial" w:cs="Arial"/>
+          <w:color w:val="1155CC"/>
+          <w:lang w:eastAsia="es-CL"/>
+        </w:rPr>
+        <w:t>gtext</w:t>
+      </w:r>
+      <w:proofErr w:type="spellEnd"/>
+      <w:r>
+        <w:rPr>
+          <w:rFonts w:ascii="Arial" w:eastAsia="Times New Roman" w:hAnsi="Arial" w:cs="Arial"/>
+          <w:color w:val="1155CC"/>
+          <w:lang w:eastAsia="es-CL"/>
+        </w:rPr>
+        <w:t xml:space="preserve"> ('Función a = 7*(log(2*x+3)/log(5))') % elemento de texto en área del gráfico</w:t>
       </w:r>
     </w:p>
     <w:p>
@@ -1381,6 +1521,7 @@
           <w:lang w:eastAsia="es-CL"/>
         </w:rPr>
       </w:pPr>
+      <w:proofErr w:type="spellStart"/>
       <w:r>
         <w:rPr>
           <w:rFonts w:ascii="Arial" w:eastAsia="Times New Roman" w:hAnsi="Arial" w:cs="Arial"/>
@@ -1388,83 +1529,150 @@
           <w:lang w:eastAsia="es-CL"/>
         </w:rPr>
         <w:lastRenderedPageBreak/>
-        <w:t>plot(z,'rx') % generar gráfico de la función ingresada con un formato de línea x color rojo</w:t>
-      </w:r>
-    </w:p>
-    <w:p>
-      <w:pPr>
-        <w:spacing w:after="0" w:line="240" w:lineRule="auto"/>
-        <w:rPr>
-          <w:rFonts w:ascii="Times New Roman" w:eastAsia="Times New Roman" w:hAnsi="Times New Roman" w:cs="Times New Roman"/>
-          <w:sz w:val="24"/>
-          <w:szCs w:val="24"/>
-          <w:lang w:eastAsia="es-CL"/>
-        </w:rPr>
-      </w:pPr>
-      <w:r>
-        <w:rPr>
-          <w:rFonts w:ascii="Arial" w:eastAsia="Times New Roman" w:hAnsi="Arial" w:cs="Arial"/>
-          <w:color w:val="1155CC"/>
-          <w:lang w:eastAsia="es-CL"/>
-        </w:rPr>
-        <w:t>title (' Gráfico X') % título de gráfico</w:t>
-      </w:r>
-    </w:p>
-    <w:p>
-      <w:pPr>
-        <w:spacing w:after="0" w:line="240" w:lineRule="auto"/>
-        <w:rPr>
-          <w:rFonts w:ascii="Times New Roman" w:eastAsia="Times New Roman" w:hAnsi="Times New Roman" w:cs="Times New Roman"/>
-          <w:sz w:val="24"/>
-          <w:szCs w:val="24"/>
-          <w:lang w:eastAsia="es-CL"/>
-        </w:rPr>
-      </w:pPr>
-      <w:r>
-        <w:rPr>
-          <w:rFonts w:ascii="Arial" w:eastAsia="Times New Roman" w:hAnsi="Arial" w:cs="Arial"/>
-          <w:color w:val="1155CC"/>
-          <w:lang w:eastAsia="es-CL"/>
-        </w:rPr>
-        <w:t>ylabel ('Eje de las Y') % nombre eje y</w:t>
-      </w:r>
-    </w:p>
-    <w:p>
-      <w:pPr>
-        <w:spacing w:after="0" w:line="240" w:lineRule="auto"/>
-        <w:rPr>
-          <w:rFonts w:ascii="Times New Roman" w:eastAsia="Times New Roman" w:hAnsi="Times New Roman" w:cs="Times New Roman"/>
-          <w:sz w:val="24"/>
-          <w:szCs w:val="24"/>
-          <w:lang w:eastAsia="es-CL"/>
-        </w:rPr>
-      </w:pPr>
-      <w:r>
-        <w:rPr>
-          <w:rFonts w:ascii="Arial" w:eastAsia="Times New Roman" w:hAnsi="Arial" w:cs="Arial"/>
-          <w:color w:val="1155CC"/>
-          <w:lang w:eastAsia="es-CL"/>
-        </w:rPr>
-        <w:t>xlabel ('Eje de las X') % nombre eje x</w:t>
-      </w:r>
-    </w:p>
-    <w:p>
-      <w:pPr>
-        <w:spacing w:after="0" w:line="240" w:lineRule="auto"/>
-        <w:rPr>
-          <w:rFonts w:ascii="Times New Roman" w:eastAsia="Times New Roman" w:hAnsi="Times New Roman" w:cs="Times New Roman"/>
-          <w:sz w:val="24"/>
-          <w:szCs w:val="24"/>
-          <w:lang w:eastAsia="es-CL"/>
-        </w:rPr>
-      </w:pPr>
-      <w:r>
-        <w:rPr>
-          <w:rFonts w:ascii="Arial" w:eastAsia="Times New Roman" w:hAnsi="Arial" w:cs="Arial"/>
-          <w:color w:val="1155CC"/>
-          <w:lang w:eastAsia="es-CL"/>
-        </w:rPr>
-        <w:t>gtext ('Función b=sin(13*(log(x+2)/log(7)))') % elemento de texto en área del gráfico</w:t>
+        <w:t>plot</w:t>
+      </w:r>
+      <w:proofErr w:type="spellEnd"/>
+      <w:r>
+        <w:rPr>
+          <w:rFonts w:ascii="Arial" w:eastAsia="Times New Roman" w:hAnsi="Arial" w:cs="Arial"/>
+          <w:color w:val="1155CC"/>
+          <w:lang w:eastAsia="es-CL"/>
+        </w:rPr>
+        <w:t>(</w:t>
+      </w:r>
+      <w:proofErr w:type="spellStart"/>
+      <w:r>
+        <w:rPr>
+          <w:rFonts w:ascii="Arial" w:eastAsia="Times New Roman" w:hAnsi="Arial" w:cs="Arial"/>
+          <w:color w:val="1155CC"/>
+          <w:lang w:eastAsia="es-CL"/>
+        </w:rPr>
+        <w:t>z,'rx</w:t>
+      </w:r>
+      <w:proofErr w:type="spellEnd"/>
+      <w:r>
+        <w:rPr>
+          <w:rFonts w:ascii="Arial" w:eastAsia="Times New Roman" w:hAnsi="Arial" w:cs="Arial"/>
+          <w:color w:val="1155CC"/>
+          <w:lang w:eastAsia="es-CL"/>
+        </w:rPr>
+        <w:t>') % generar gráfico de la función ingresada con un formato de línea x color rojo</w:t>
+      </w:r>
+    </w:p>
+    <w:p>
+      <w:pPr>
+        <w:spacing w:after="0" w:line="240" w:lineRule="auto"/>
+        <w:rPr>
+          <w:rFonts w:ascii="Times New Roman" w:eastAsia="Times New Roman" w:hAnsi="Times New Roman" w:cs="Times New Roman"/>
+          <w:sz w:val="24"/>
+          <w:szCs w:val="24"/>
+          <w:lang w:eastAsia="es-CL"/>
+        </w:rPr>
+      </w:pPr>
+      <w:proofErr w:type="spellStart"/>
+      <w:r>
+        <w:rPr>
+          <w:rFonts w:ascii="Arial" w:eastAsia="Times New Roman" w:hAnsi="Arial" w:cs="Arial"/>
+          <w:color w:val="1155CC"/>
+          <w:lang w:eastAsia="es-CL"/>
+        </w:rPr>
+        <w:t>title</w:t>
+      </w:r>
+      <w:proofErr w:type="spellEnd"/>
+      <w:r>
+        <w:rPr>
+          <w:rFonts w:ascii="Arial" w:eastAsia="Times New Roman" w:hAnsi="Arial" w:cs="Arial"/>
+          <w:color w:val="1155CC"/>
+          <w:lang w:eastAsia="es-CL"/>
+        </w:rPr>
+        <w:t xml:space="preserve"> (' Gráfico X') % título de gráfico</w:t>
+      </w:r>
+    </w:p>
+    <w:p>
+      <w:pPr>
+        <w:spacing w:after="0" w:line="240" w:lineRule="auto"/>
+        <w:rPr>
+          <w:rFonts w:ascii="Times New Roman" w:eastAsia="Times New Roman" w:hAnsi="Times New Roman" w:cs="Times New Roman"/>
+          <w:sz w:val="24"/>
+          <w:szCs w:val="24"/>
+          <w:lang w:eastAsia="es-CL"/>
+        </w:rPr>
+      </w:pPr>
+      <w:proofErr w:type="spellStart"/>
+      <w:r>
+        <w:rPr>
+          <w:rFonts w:ascii="Arial" w:eastAsia="Times New Roman" w:hAnsi="Arial" w:cs="Arial"/>
+          <w:color w:val="1155CC"/>
+          <w:lang w:eastAsia="es-CL"/>
+        </w:rPr>
+        <w:t>ylabel</w:t>
+      </w:r>
+      <w:proofErr w:type="spellEnd"/>
+      <w:r>
+        <w:rPr>
+          <w:rFonts w:ascii="Arial" w:eastAsia="Times New Roman" w:hAnsi="Arial" w:cs="Arial"/>
+          <w:color w:val="1155CC"/>
+          <w:lang w:eastAsia="es-CL"/>
+        </w:rPr>
+        <w:t xml:space="preserve"> ('Eje de las Y') % nombre eje y</w:t>
+      </w:r>
+    </w:p>
+    <w:p>
+      <w:pPr>
+        <w:spacing w:after="0" w:line="240" w:lineRule="auto"/>
+        <w:rPr>
+          <w:rFonts w:ascii="Times New Roman" w:eastAsia="Times New Roman" w:hAnsi="Times New Roman" w:cs="Times New Roman"/>
+          <w:sz w:val="24"/>
+          <w:szCs w:val="24"/>
+          <w:lang w:eastAsia="es-CL"/>
+        </w:rPr>
+      </w:pPr>
+      <w:proofErr w:type="spellStart"/>
+      <w:r>
+        <w:rPr>
+          <w:rFonts w:ascii="Arial" w:eastAsia="Times New Roman" w:hAnsi="Arial" w:cs="Arial"/>
+          <w:color w:val="1155CC"/>
+          <w:lang w:eastAsia="es-CL"/>
+        </w:rPr>
+        <w:t>xlabel</w:t>
+      </w:r>
+      <w:proofErr w:type="spellEnd"/>
+      <w:r>
+        <w:rPr>
+          <w:rFonts w:ascii="Arial" w:eastAsia="Times New Roman" w:hAnsi="Arial" w:cs="Arial"/>
+          <w:color w:val="1155CC"/>
+          <w:lang w:eastAsia="es-CL"/>
+        </w:rPr>
+        <w:t xml:space="preserve"> ('Eje de las X') % nombre eje x</w:t>
+      </w:r>
+    </w:p>
+    <w:p>
+      <w:pPr>
+        <w:spacing w:after="0" w:line="240" w:lineRule="auto"/>
+        <w:rPr>
+          <w:rFonts w:ascii="Times New Roman" w:eastAsia="Times New Roman" w:hAnsi="Times New Roman" w:cs="Times New Roman"/>
+          <w:sz w:val="24"/>
+          <w:szCs w:val="24"/>
+          <w:lang w:eastAsia="es-CL"/>
+        </w:rPr>
+      </w:pPr>
+      <w:proofErr w:type="spellStart"/>
+      <w:r>
+        <w:rPr>
+          <w:rFonts w:ascii="Arial" w:eastAsia="Times New Roman" w:hAnsi="Arial" w:cs="Arial"/>
+          <w:color w:val="1155CC"/>
+          <w:lang w:eastAsia="es-CL"/>
+        </w:rPr>
+        <w:t>gtext</w:t>
+      </w:r>
+      <w:proofErr w:type="spellEnd"/>
+      <w:r>
+        <w:rPr>
+          <w:rFonts w:ascii="Arial" w:eastAsia="Times New Roman" w:hAnsi="Arial" w:cs="Arial"/>
+          <w:color w:val="1155CC"/>
+          <w:lang w:eastAsia="es-CL"/>
+        </w:rPr>
+        <w:t xml:space="preserve"> ('Función b=sin(13*(log(x+2)/log(7)))') % elemento de texto en área del gráfico</w:t>
       </w:r>
     </w:p>
     <w:p>
@@ -1662,26 +1870,72 @@
           <w:color w:val="1155CC"/>
           <w:lang w:eastAsia="es-CL"/>
         </w:rPr>
-        <w:t>a = sort(Y,'descend') % ordena el vector de mayor a menor</w:t>
-      </w:r>
-    </w:p>
-    <w:p>
-      <w:pPr>
-        <w:spacing w:after="0" w:line="240" w:lineRule="auto"/>
-        <w:rPr>
-          <w:rFonts w:ascii="Times New Roman" w:eastAsia="Times New Roman" w:hAnsi="Times New Roman" w:cs="Times New Roman"/>
-          <w:sz w:val="24"/>
-          <w:szCs w:val="24"/>
-          <w:lang w:eastAsia="es-CL"/>
-        </w:rPr>
-      </w:pPr>
-      <w:r>
-        <w:rPr>
-          <w:rFonts w:ascii="Arial" w:eastAsia="Times New Roman" w:hAnsi="Arial" w:cs="Arial"/>
-          <w:color w:val="1155CC"/>
-          <w:lang w:eastAsia="es-CL"/>
-        </w:rPr>
-        <w:t>result= 0</w:t>
+        <w:t xml:space="preserve">a = </w:t>
+      </w:r>
+      <w:proofErr w:type="spellStart"/>
+      <w:r>
+        <w:rPr>
+          <w:rFonts w:ascii="Arial" w:eastAsia="Times New Roman" w:hAnsi="Arial" w:cs="Arial"/>
+          <w:color w:val="1155CC"/>
+          <w:lang w:eastAsia="es-CL"/>
+        </w:rPr>
+        <w:t>sort</w:t>
+      </w:r>
+      <w:proofErr w:type="spellEnd"/>
+      <w:r>
+        <w:rPr>
+          <w:rFonts w:ascii="Arial" w:eastAsia="Times New Roman" w:hAnsi="Arial" w:cs="Arial"/>
+          <w:color w:val="1155CC"/>
+          <w:lang w:eastAsia="es-CL"/>
+        </w:rPr>
+        <w:t>(</w:t>
+      </w:r>
+      <w:proofErr w:type="spellStart"/>
+      <w:r>
+        <w:rPr>
+          <w:rFonts w:ascii="Arial" w:eastAsia="Times New Roman" w:hAnsi="Arial" w:cs="Arial"/>
+          <w:color w:val="1155CC"/>
+          <w:lang w:eastAsia="es-CL"/>
+        </w:rPr>
+        <w:t>Y,'descend</w:t>
+      </w:r>
+      <w:proofErr w:type="spellEnd"/>
+      <w:r>
+        <w:rPr>
+          <w:rFonts w:ascii="Arial" w:eastAsia="Times New Roman" w:hAnsi="Arial" w:cs="Arial"/>
+          <w:color w:val="1155CC"/>
+          <w:lang w:eastAsia="es-CL"/>
+        </w:rPr>
+        <w:t>') % ordena el vector de mayor a menor</w:t>
+      </w:r>
+    </w:p>
+    <w:p>
+      <w:pPr>
+        <w:spacing w:after="0" w:line="240" w:lineRule="auto"/>
+        <w:rPr>
+          <w:rFonts w:ascii="Times New Roman" w:eastAsia="Times New Roman" w:hAnsi="Times New Roman" w:cs="Times New Roman"/>
+          <w:sz w:val="24"/>
+          <w:szCs w:val="24"/>
+          <w:lang w:eastAsia="es-CL"/>
+        </w:rPr>
+      </w:pPr>
+      <w:proofErr w:type="spellStart"/>
+      <w:r>
+        <w:rPr>
+          <w:rFonts w:ascii="Arial" w:eastAsia="Times New Roman" w:hAnsi="Arial" w:cs="Arial"/>
+          <w:color w:val="1155CC"/>
+          <w:lang w:eastAsia="es-CL"/>
+        </w:rPr>
+        <w:t>result</w:t>
+      </w:r>
+      <w:proofErr w:type="spellEnd"/>
+      <w:r>
+        <w:rPr>
+          <w:rFonts w:ascii="Arial" w:eastAsia="Times New Roman" w:hAnsi="Arial" w:cs="Arial"/>
+          <w:color w:val="1155CC"/>
+          <w:lang w:eastAsia="es-CL"/>
+        </w:rPr>
+        <w:t>= 0</w:t>
       </w:r>
     </w:p>
     <w:p>
@@ -1748,14 +2002,14 @@
           <w:rFonts w:ascii="Times New Roman" w:eastAsia="Times New Roman" w:hAnsi="Times New Roman" w:cs="Times New Roman"/>
           <w:sz w:val="24"/>
           <w:szCs w:val="24"/>
-          <w:lang w:eastAsia="es-CL"/>
-        </w:rPr>
-      </w:pPr>
-      <w:r>
-        <w:rPr>
-          <w:rFonts w:ascii="Arial" w:eastAsia="Times New Roman" w:hAnsi="Arial" w:cs="Arial"/>
-          <w:color w:val="1155CC"/>
-          <w:lang w:eastAsia="es-CL"/>
+          <w:lang w:val="en-US" w:eastAsia="es-CL"/>
+        </w:rPr>
+      </w:pPr>
+      <w:r>
+        <w:rPr>
+          <w:rFonts w:ascii="Arial" w:eastAsia="Times New Roman" w:hAnsi="Arial" w:cs="Arial"/>
+          <w:color w:val="1155CC"/>
+          <w:lang w:val="en-US" w:eastAsia="es-CL"/>
         </w:rPr>
         <w:t xml:space="preserve">while status == 0 </w:t>
       </w:r>
@@ -1767,34 +2021,52 @@
           <w:rFonts w:ascii="Times New Roman" w:eastAsia="Times New Roman" w:hAnsi="Times New Roman" w:cs="Times New Roman"/>
           <w:sz w:val="24"/>
           <w:szCs w:val="24"/>
-          <w:lang w:eastAsia="es-CL"/>
-        </w:rPr>
-      </w:pPr>
-      <w:r>
-        <w:rPr>
-          <w:rFonts w:ascii="Arial" w:eastAsia="Times New Roman" w:hAnsi="Arial" w:cs="Arial"/>
-          <w:color w:val="1155CC"/>
-          <w:lang w:eastAsia="es-CL"/>
+          <w:lang w:val="en-US" w:eastAsia="es-CL"/>
+        </w:rPr>
+      </w:pPr>
+      <w:r>
+        <w:rPr>
+          <w:rFonts w:ascii="Arial" w:eastAsia="Times New Roman" w:hAnsi="Arial" w:cs="Arial"/>
+          <w:color w:val="1155CC"/>
+          <w:lang w:val="en-US" w:eastAsia="es-CL"/>
         </w:rPr>
         <w:tab/>
-        <w:t>if numel(a)&gt;=3</w:t>
-      </w:r>
-    </w:p>
-    <w:p>
-      <w:pPr>
-        <w:spacing w:after="0" w:line="240" w:lineRule="auto"/>
-        <w:rPr>
-          <w:rFonts w:ascii="Times New Roman" w:eastAsia="Times New Roman" w:hAnsi="Times New Roman" w:cs="Times New Roman"/>
-          <w:sz w:val="24"/>
-          <w:szCs w:val="24"/>
-          <w:lang w:eastAsia="es-CL"/>
-        </w:rPr>
-      </w:pPr>
-      <w:r>
-        <w:rPr>
-          <w:rFonts w:ascii="Arial" w:eastAsia="Times New Roman" w:hAnsi="Arial" w:cs="Arial"/>
-          <w:color w:val="1155CC"/>
-          <w:lang w:eastAsia="es-CL"/>
+        <w:t xml:space="preserve">if </w:t>
+      </w:r>
+      <w:proofErr w:type="spellStart"/>
+      <w:r>
+        <w:rPr>
+          <w:rFonts w:ascii="Arial" w:eastAsia="Times New Roman" w:hAnsi="Arial" w:cs="Arial"/>
+          <w:color w:val="1155CC"/>
+          <w:lang w:val="en-US" w:eastAsia="es-CL"/>
+        </w:rPr>
+        <w:t>numel</w:t>
+      </w:r>
+      <w:proofErr w:type="spellEnd"/>
+      <w:r>
+        <w:rPr>
+          <w:rFonts w:ascii="Arial" w:eastAsia="Times New Roman" w:hAnsi="Arial" w:cs="Arial"/>
+          <w:color w:val="1155CC"/>
+          <w:lang w:val="en-US" w:eastAsia="es-CL"/>
+        </w:rPr>
+        <w:t>(a)&gt;=3</w:t>
+      </w:r>
+    </w:p>
+    <w:p>
+      <w:pPr>
+        <w:spacing w:after="0" w:line="240" w:lineRule="auto"/>
+        <w:rPr>
+          <w:rFonts w:ascii="Times New Roman" w:eastAsia="Times New Roman" w:hAnsi="Times New Roman" w:cs="Times New Roman"/>
+          <w:sz w:val="24"/>
+          <w:szCs w:val="24"/>
+          <w:lang w:val="en-US" w:eastAsia="es-CL"/>
+        </w:rPr>
+      </w:pPr>
+      <w:r>
+        <w:rPr>
+          <w:rFonts w:ascii="Arial" w:eastAsia="Times New Roman" w:hAnsi="Arial" w:cs="Arial"/>
+          <w:color w:val="1155CC"/>
+          <w:lang w:val="en-US" w:eastAsia="es-CL"/>
         </w:rPr>
         <w:tab/>
       </w:r>
@@ -1802,27 +2074,81 @@
         <w:rPr>
           <w:rFonts w:ascii="Arial" w:eastAsia="Times New Roman" w:hAnsi="Arial" w:cs="Arial"/>
           <w:color w:val="1155CC"/>
-          <w:lang w:eastAsia="es-CL"/>
+          <w:lang w:val="en-US" w:eastAsia="es-CL"/>
         </w:rPr>
         <w:tab/>
-        <w:t>result = sqrt(a(1)) + sqrt(a(2)) + sqrt(a(3))</w:t>
-      </w:r>
-    </w:p>
-    <w:p>
-      <w:pPr>
-        <w:spacing w:after="0" w:line="240" w:lineRule="auto"/>
-        <w:rPr>
-          <w:rFonts w:ascii="Times New Roman" w:eastAsia="Times New Roman" w:hAnsi="Times New Roman" w:cs="Times New Roman"/>
-          <w:sz w:val="24"/>
-          <w:szCs w:val="24"/>
-          <w:lang w:eastAsia="es-CL"/>
-        </w:rPr>
-      </w:pPr>
-      <w:r>
-        <w:rPr>
-          <w:rFonts w:ascii="Arial" w:eastAsia="Times New Roman" w:hAnsi="Arial" w:cs="Arial"/>
-          <w:color w:val="1155CC"/>
-          <w:lang w:eastAsia="es-CL"/>
+        <w:t xml:space="preserve">result = </w:t>
+      </w:r>
+      <w:proofErr w:type="spellStart"/>
+      <w:r>
+        <w:rPr>
+          <w:rFonts w:ascii="Arial" w:eastAsia="Times New Roman" w:hAnsi="Arial" w:cs="Arial"/>
+          <w:color w:val="1155CC"/>
+          <w:lang w:val="en-US" w:eastAsia="es-CL"/>
+        </w:rPr>
+        <w:t>sqrt</w:t>
+      </w:r>
+      <w:proofErr w:type="spellEnd"/>
+      <w:r>
+        <w:rPr>
+          <w:rFonts w:ascii="Arial" w:eastAsia="Times New Roman" w:hAnsi="Arial" w:cs="Arial"/>
+          <w:color w:val="1155CC"/>
+          <w:lang w:val="en-US" w:eastAsia="es-CL"/>
+        </w:rPr>
+        <w:t xml:space="preserve">(a(1)) + </w:t>
+      </w:r>
+      <w:proofErr w:type="spellStart"/>
+      <w:r>
+        <w:rPr>
+          <w:rFonts w:ascii="Arial" w:eastAsia="Times New Roman" w:hAnsi="Arial" w:cs="Arial"/>
+          <w:color w:val="1155CC"/>
+          <w:lang w:val="en-US" w:eastAsia="es-CL"/>
+        </w:rPr>
+        <w:t>sqrt</w:t>
+      </w:r>
+      <w:proofErr w:type="spellEnd"/>
+      <w:r>
+        <w:rPr>
+          <w:rFonts w:ascii="Arial" w:eastAsia="Times New Roman" w:hAnsi="Arial" w:cs="Arial"/>
+          <w:color w:val="1155CC"/>
+          <w:lang w:val="en-US" w:eastAsia="es-CL"/>
+        </w:rPr>
+        <w:t xml:space="preserve">(a(2)) + </w:t>
+      </w:r>
+      <w:proofErr w:type="spellStart"/>
+      <w:r>
+        <w:rPr>
+          <w:rFonts w:ascii="Arial" w:eastAsia="Times New Roman" w:hAnsi="Arial" w:cs="Arial"/>
+          <w:color w:val="1155CC"/>
+          <w:lang w:val="en-US" w:eastAsia="es-CL"/>
+        </w:rPr>
+        <w:t>sqrt</w:t>
+      </w:r>
+      <w:proofErr w:type="spellEnd"/>
+      <w:r>
+        <w:rPr>
+          <w:rFonts w:ascii="Arial" w:eastAsia="Times New Roman" w:hAnsi="Arial" w:cs="Arial"/>
+          <w:color w:val="1155CC"/>
+          <w:lang w:val="en-US" w:eastAsia="es-CL"/>
+        </w:rPr>
+        <w:t>(a(3))</w:t>
+      </w:r>
+    </w:p>
+    <w:p>
+      <w:pPr>
+        <w:spacing w:after="0" w:line="240" w:lineRule="auto"/>
+        <w:rPr>
+          <w:rFonts w:ascii="Times New Roman" w:eastAsia="Times New Roman" w:hAnsi="Times New Roman" w:cs="Times New Roman"/>
+          <w:sz w:val="24"/>
+          <w:szCs w:val="24"/>
+          <w:lang w:eastAsia="es-CL"/>
+        </w:rPr>
+      </w:pPr>
+      <w:r>
+        <w:rPr>
+          <w:rFonts w:ascii="Arial" w:eastAsia="Times New Roman" w:hAnsi="Arial" w:cs="Arial"/>
+          <w:color w:val="1155CC"/>
+          <w:lang w:val="en-US" w:eastAsia="es-CL"/>
         </w:rPr>
         <w:tab/>
       </w:r>
@@ -1830,9 +2156,16 @@
         <w:rPr>
           <w:rFonts w:ascii="Arial" w:eastAsia="Times New Roman" w:hAnsi="Arial" w:cs="Arial"/>
           <w:color w:val="1155CC"/>
-          <w:lang w:eastAsia="es-CL"/>
+          <w:lang w:val="en-US" w:eastAsia="es-CL"/>
         </w:rPr>
         <w:tab/>
+      </w:r>
+      <w:r>
+        <w:rPr>
+          <w:rFonts w:ascii="Arial" w:eastAsia="Times New Roman" w:hAnsi="Arial" w:cs="Arial"/>
+          <w:color w:val="1155CC"/>
+          <w:lang w:eastAsia="es-CL"/>
+        </w:rPr>
         <w:t>status = 0</w:t>
       </w:r>
     </w:p>
@@ -1853,8 +2186,17 @@
           <w:lang w:eastAsia="es-CL"/>
         </w:rPr>
         <w:tab/>
+      </w:r>
+      <w:proofErr w:type="spellStart"/>
+      <w:r>
+        <w:rPr>
+          <w:rFonts w:ascii="Arial" w:eastAsia="Times New Roman" w:hAnsi="Arial" w:cs="Arial"/>
+          <w:color w:val="1155CC"/>
+          <w:lang w:eastAsia="es-CL"/>
+        </w:rPr>
         <w:t>else</w:t>
       </w:r>
+      <w:proofErr w:type="spellEnd"/>
     </w:p>
     <w:p>
       <w:pPr>
@@ -1881,17 +2223,35 @@
           <w:lang w:eastAsia="es-CL"/>
         </w:rPr>
         <w:tab/>
-        <w:t>Y=input('Ingrese su vector con un mínimo de 3 elementos [x1,x2,x3,...,xn]: ')</w:t>
-      </w:r>
-    </w:p>
-    <w:p>
-      <w:pPr>
-        <w:spacing w:after="0" w:line="240" w:lineRule="auto"/>
-        <w:rPr>
-          <w:rFonts w:ascii="Times New Roman" w:eastAsia="Times New Roman" w:hAnsi="Times New Roman" w:cs="Times New Roman"/>
-          <w:sz w:val="24"/>
-          <w:szCs w:val="24"/>
-          <w:lang w:eastAsia="es-CL"/>
+        <w:t>Y=input('Ingrese su vector con un mínimo de 3 elementos [x1,x2,x3,...,</w:t>
+      </w:r>
+      <w:proofErr w:type="spellStart"/>
+      <w:r>
+        <w:rPr>
+          <w:rFonts w:ascii="Arial" w:eastAsia="Times New Roman" w:hAnsi="Arial" w:cs="Arial"/>
+          <w:color w:val="1155CC"/>
+          <w:lang w:eastAsia="es-CL"/>
+        </w:rPr>
+        <w:t>xn</w:t>
+      </w:r>
+      <w:proofErr w:type="spellEnd"/>
+      <w:r>
+        <w:rPr>
+          <w:rFonts w:ascii="Arial" w:eastAsia="Times New Roman" w:hAnsi="Arial" w:cs="Arial"/>
+          <w:color w:val="1155CC"/>
+          <w:lang w:eastAsia="es-CL"/>
+        </w:rPr>
+        <w:t>]: ')</w:t>
+      </w:r>
+    </w:p>
+    <w:p>
+      <w:pPr>
+        <w:spacing w:after="0" w:line="240" w:lineRule="auto"/>
+        <w:rPr>
+          <w:rFonts w:ascii="Times New Roman" w:eastAsia="Times New Roman" w:hAnsi="Times New Roman" w:cs="Times New Roman"/>
+          <w:sz w:val="24"/>
+          <w:szCs w:val="24"/>
+          <w:lang w:val="en-US" w:eastAsia="es-CL"/>
         </w:rPr>
       </w:pPr>
       <w:r>
@@ -1909,24 +2269,49 @@
           <w:lang w:eastAsia="es-CL"/>
         </w:rPr>
         <w:tab/>
-        <w:t>a = sort(Y,'descend')</w:t>
-      </w:r>
-    </w:p>
-    <w:p>
-      <w:pPr>
-        <w:spacing w:after="0" w:line="240" w:lineRule="auto"/>
-        <w:rPr>
-          <w:rFonts w:ascii="Times New Roman" w:eastAsia="Times New Roman" w:hAnsi="Times New Roman" w:cs="Times New Roman"/>
-          <w:sz w:val="24"/>
-          <w:szCs w:val="24"/>
-          <w:lang w:eastAsia="es-CL"/>
-        </w:rPr>
-      </w:pPr>
-      <w:r>
-        <w:rPr>
-          <w:rFonts w:ascii="Arial" w:eastAsia="Times New Roman" w:hAnsi="Arial" w:cs="Arial"/>
-          <w:color w:val="1155CC"/>
-          <w:lang w:eastAsia="es-CL"/>
+      </w:r>
+      <w:r>
+        <w:rPr>
+          <w:rFonts w:ascii="Arial" w:eastAsia="Times New Roman" w:hAnsi="Arial" w:cs="Arial"/>
+          <w:color w:val="1155CC"/>
+          <w:lang w:val="en-US" w:eastAsia="es-CL"/>
+        </w:rPr>
+        <w:t>a = sort(</w:t>
+      </w:r>
+      <w:proofErr w:type="spellStart"/>
+      <w:r>
+        <w:rPr>
+          <w:rFonts w:ascii="Arial" w:eastAsia="Times New Roman" w:hAnsi="Arial" w:cs="Arial"/>
+          <w:color w:val="1155CC"/>
+          <w:lang w:val="en-US" w:eastAsia="es-CL"/>
+        </w:rPr>
+        <w:t>Y,'descend</w:t>
+      </w:r>
+      <w:proofErr w:type="spellEnd"/>
+      <w:r>
+        <w:rPr>
+          <w:rFonts w:ascii="Arial" w:eastAsia="Times New Roman" w:hAnsi="Arial" w:cs="Arial"/>
+          <w:color w:val="1155CC"/>
+          <w:lang w:val="en-US" w:eastAsia="es-CL"/>
+        </w:rPr>
+        <w:t>')</w:t>
+      </w:r>
+    </w:p>
+    <w:p>
+      <w:pPr>
+        <w:spacing w:after="0" w:line="240" w:lineRule="auto"/>
+        <w:rPr>
+          <w:rFonts w:ascii="Times New Roman" w:eastAsia="Times New Roman" w:hAnsi="Times New Roman" w:cs="Times New Roman"/>
+          <w:sz w:val="24"/>
+          <w:szCs w:val="24"/>
+          <w:lang w:val="en-US" w:eastAsia="es-CL"/>
+        </w:rPr>
+      </w:pPr>
+      <w:r>
+        <w:rPr>
+          <w:rFonts w:ascii="Arial" w:eastAsia="Times New Roman" w:hAnsi="Arial" w:cs="Arial"/>
+          <w:color w:val="1155CC"/>
+          <w:lang w:val="en-US" w:eastAsia="es-CL"/>
         </w:rPr>
         <w:tab/>
         <w:t>end</w:t>
@@ -1939,14 +2324,14 @@
           <w:rFonts w:ascii="Times New Roman" w:eastAsia="Times New Roman" w:hAnsi="Times New Roman" w:cs="Times New Roman"/>
           <w:sz w:val="24"/>
           <w:szCs w:val="24"/>
-          <w:lang w:eastAsia="es-CL"/>
-        </w:rPr>
-      </w:pPr>
-      <w:r>
-        <w:rPr>
-          <w:rFonts w:ascii="Arial" w:eastAsia="Times New Roman" w:hAnsi="Arial" w:cs="Arial"/>
-          <w:color w:val="1155CC"/>
-          <w:lang w:eastAsia="es-CL"/>
+          <w:lang w:val="en-US" w:eastAsia="es-CL"/>
+        </w:rPr>
+      </w:pPr>
+      <w:r>
+        <w:rPr>
+          <w:rFonts w:ascii="Arial" w:eastAsia="Times New Roman" w:hAnsi="Arial" w:cs="Arial"/>
+          <w:color w:val="1155CC"/>
+          <w:lang w:val="en-US" w:eastAsia="es-CL"/>
         </w:rPr>
         <w:t>end</w:t>
       </w:r>
@@ -1958,15 +2343,15 @@
           <w:rFonts w:ascii="Times New Roman" w:eastAsia="Times New Roman" w:hAnsi="Times New Roman" w:cs="Times New Roman"/>
           <w:sz w:val="24"/>
           <w:szCs w:val="24"/>
-          <w:lang w:eastAsia="es-CL"/>
-        </w:rPr>
-      </w:pPr>
-      <w:r>
-        <w:rPr>
-          <w:rFonts w:ascii="Times New Roman" w:eastAsia="Times New Roman" w:hAnsi="Times New Roman" w:cs="Times New Roman"/>
-          <w:sz w:val="24"/>
-          <w:szCs w:val="24"/>
-          <w:lang w:eastAsia="es-CL"/>
+          <w:lang w:val="en-US" w:eastAsia="es-CL"/>
+        </w:rPr>
+      </w:pPr>
+      <w:r>
+        <w:rPr>
+          <w:rFonts w:ascii="Times New Roman" w:eastAsia="Times New Roman" w:hAnsi="Times New Roman" w:cs="Times New Roman"/>
+          <w:sz w:val="24"/>
+          <w:szCs w:val="24"/>
+          <w:lang w:val="en-US" w:eastAsia="es-CL"/>
         </w:rPr>
         <w:br/>
       </w:r>
@@ -1975,7 +2360,7 @@
           <w:rFonts w:ascii="Times New Roman" w:eastAsia="Times New Roman" w:hAnsi="Times New Roman" w:cs="Times New Roman"/>
           <w:sz w:val="24"/>
           <w:szCs w:val="24"/>
-          <w:lang w:eastAsia="es-CL"/>
+          <w:lang w:val="en-US" w:eastAsia="es-CL"/>
         </w:rPr>
         <w:br/>
       </w:r>
@@ -1989,13 +2374,13 @@
           <w:color w:val="365F91" w:themeColor="accent1" w:themeShade="BF"/>
           <w:sz w:val="28"/>
           <w:szCs w:val="28"/>
-          <w:lang w:eastAsia="es-CL"/>
+          <w:lang w:val="en-US" w:eastAsia="es-CL"/>
         </w:rPr>
       </w:pPr>
       <w:r>
         <w:rPr>
           <w:rFonts w:eastAsia="Times New Roman"/>
-          <w:lang w:eastAsia="es-CL"/>
+          <w:lang w:val="en-US" w:eastAsia="es-CL"/>
         </w:rPr>
         <w:br w:type="page"/>
       </w:r>
@@ -2071,7 +2456,6 @@
     </w:p>
     <w:p>
       <w:pPr>
-        <w:spacing w:after="240" w:line="240" w:lineRule="auto"/>
         <w:rPr>
           <w:rFonts w:ascii="Times New Roman" w:eastAsia="Times New Roman" w:hAnsi="Times New Roman" w:cs="Times New Roman"/>
           <w:sz w:val="24"/>
@@ -2092,6 +2476,35 @@
           <w:lang w:eastAsia="es-CL"/>
         </w:rPr>
       </w:pPr>
+      <w:r>
+        <w:rPr>
+          <w:rFonts w:ascii="Times New Roman" w:eastAsia="Times New Roman" w:hAnsi="Times New Roman" w:cs="Times New Roman"/>
+          <w:sz w:val="24"/>
+          <w:szCs w:val="24"/>
+          <w:lang w:eastAsia="es-CL"/>
+        </w:rPr>
+        <w:t xml:space="preserve">Redactemos nuestra </w:t>
+      </w:r>
+      <w:proofErr w:type="spellStart"/>
+      <w:r>
+        <w:rPr>
+          <w:rFonts w:ascii="Times New Roman" w:eastAsia="Times New Roman" w:hAnsi="Times New Roman" w:cs="Times New Roman"/>
+          <w:sz w:val="24"/>
+          <w:szCs w:val="24"/>
+          <w:lang w:eastAsia="es-CL"/>
+        </w:rPr>
+        <w:t>opinion</w:t>
+      </w:r>
+      <w:proofErr w:type="spellEnd"/>
+      <w:r>
+        <w:rPr>
+          <w:rFonts w:ascii="Times New Roman" w:eastAsia="Times New Roman" w:hAnsi="Times New Roman" w:cs="Times New Roman"/>
+          <w:sz w:val="24"/>
+          <w:szCs w:val="24"/>
+          <w:lang w:eastAsia="es-CL"/>
+        </w:rPr>
+        <w:t xml:space="preserve"> es una mierda</w:t>
+      </w:r>
       <w:r>
         <w:rPr>
           <w:rFonts w:eastAsia="Times New Roman"/>
@@ -2156,8 +2569,18 @@
           <w:color w:val="000000"/>
           <w:lang w:eastAsia="es-CL"/>
         </w:rPr>
-        <w:t xml:space="preserve"> ←  dar formato apa</w:t>
-      </w:r>
+        <w:t xml:space="preserve"> ←  dar formato </w:t>
+      </w:r>
+      <w:proofErr w:type="spellStart"/>
+      <w:r>
+        <w:rPr>
+          <w:rFonts w:ascii="Arial" w:eastAsia="Times New Roman" w:hAnsi="Arial" w:cs="Arial"/>
+          <w:color w:val="000000"/>
+          <w:lang w:eastAsia="es-CL"/>
+        </w:rPr>
+        <w:t>apa</w:t>
+      </w:r>
+      <w:proofErr w:type="spellEnd"/>
     </w:p>
     <w:p>
       <w:pPr>
@@ -2187,7 +2610,25 @@
           <w:color w:val="000000"/>
           <w:lang w:eastAsia="es-CL"/>
         </w:rPr>
-        <w:t>BAASE S., &amp; VAN GELDER A.. (2002). Algoritmos computacionales, Análisis y Diseño. México: Pearson Educación.</w:t>
+        <w:t xml:space="preserve">BAASE S., &amp; VAN GELDER A.. (2002). Algoritmos computacionales, Análisis y Diseño. México: </w:t>
+      </w:r>
+      <w:proofErr w:type="spellStart"/>
+      <w:r>
+        <w:rPr>
+          <w:rFonts w:ascii="Arial" w:eastAsia="Times New Roman" w:hAnsi="Arial" w:cs="Arial"/>
+          <w:color w:val="000000"/>
+          <w:lang w:eastAsia="es-CL"/>
+        </w:rPr>
+        <w:t>Pearson</w:t>
+      </w:r>
+      <w:proofErr w:type="spellEnd"/>
+      <w:r>
+        <w:rPr>
+          <w:rFonts w:ascii="Arial" w:eastAsia="Times New Roman" w:hAnsi="Arial" w:cs="Arial"/>
+          <w:color w:val="000000"/>
+          <w:lang w:eastAsia="es-CL"/>
+        </w:rPr>
+        <w:t xml:space="preserve"> Educación.</w:t>
       </w:r>
     </w:p>
     <w:p>

</xml_diff>